<commit_message>
Felhasználói dokumentáció írásának folytatása
</commit_message>
<xml_diff>
--- a/Felhasználói dokumentáció.docx
+++ b/Felhasználói dokumentáció.docx
@@ -980,6 +980,41 @@
         </w:rPr>
         <w:t>.</w:t>
       </w:r>
+      <w:r>
+        <w:rPr>
+          <w:sz w:val="22"/>
+          <w:szCs w:val="22"/>
+        </w:rPr>
+        <w:t xml:space="preserve"> Amennyiben a felhasználó kiválasztja a “Maradjak bejelentkezve” lehetőséget, a felhasználó nem lesz </w:t>
+      </w:r>
+      <w:r>
+        <w:rPr>
+          <w:sz w:val="22"/>
+          <w:szCs w:val="22"/>
+        </w:rPr>
+        <w:t>aut</w:t>
+      </w:r>
+      <w:r>
+        <w:rPr>
+          <w:sz w:val="22"/>
+          <w:szCs w:val="22"/>
+        </w:rPr>
+        <w:t>o</w:t>
+      </w:r>
+      <w:r>
+        <w:rPr>
+          <w:sz w:val="22"/>
+          <w:szCs w:val="22"/>
+        </w:rPr>
+        <w:t>matikusan</w:t>
+      </w:r>
+      <w:r>
+        <w:rPr>
+          <w:sz w:val="22"/>
+          <w:szCs w:val="22"/>
+        </w:rPr>
+        <w:t xml:space="preserve"> kijelentkeztetve.</w:t>
+      </w:r>
     </w:p>
     <w:p>
       <w:pPr>
@@ -1037,6 +1072,741 @@
         <w:ind w:left="0"/>
         <w:jc w:val="both"/>
       </w:pPr>
+    </w:p>
+    <w:p>
+      <w:pPr>
+        <w:pStyle w:val="Norml"/>
+        <w:ind w:left="0"/>
+        <w:jc w:val="both"/>
+      </w:pPr>
+    </w:p>
+    <w:p>
+      <w:pPr>
+        <w:pStyle w:val="Norml"/>
+        <w:ind w:left="0"/>
+        <w:jc w:val="both"/>
+      </w:pPr>
+    </w:p>
+    <w:p>
+      <w:pPr>
+        <w:pStyle w:val="Norml"/>
+        <w:ind w:left="0"/>
+        <w:jc w:val="both"/>
+      </w:pPr>
+    </w:p>
+    <w:p>
+      <w:pPr>
+        <w:pStyle w:val="Norml"/>
+        <w:ind w:left="0"/>
+        <w:jc w:val="both"/>
+      </w:pPr>
+    </w:p>
+    <w:p>
+      <w:pPr>
+        <w:pStyle w:val="Norml"/>
+        <w:ind w:left="0"/>
+        <w:jc w:val="both"/>
+      </w:pPr>
+    </w:p>
+    <w:p>
+      <w:pPr>
+        <w:pStyle w:val="Norml"/>
+        <w:ind w:left="0"/>
+        <w:jc w:val="both"/>
+      </w:pPr>
+    </w:p>
+    <w:p>
+      <w:pPr>
+        <w:pStyle w:val="Norml"/>
+        <w:ind w:left="0"/>
+        <w:jc w:val="both"/>
+      </w:pPr>
+    </w:p>
+    <w:p>
+      <w:pPr>
+        <w:pStyle w:val="Norml"/>
+        <w:ind w:left="0"/>
+        <w:jc w:val="both"/>
+      </w:pPr>
+    </w:p>
+    <w:p>
+      <w:pPr>
+        <w:pStyle w:val="Norml"/>
+        <w:ind w:left="0"/>
+        <w:jc w:val="both"/>
+      </w:pPr>
+    </w:p>
+    <w:p>
+      <w:pPr>
+        <w:pStyle w:val="Norml"/>
+        <w:ind w:left="0"/>
+        <w:jc w:val="both"/>
+      </w:pPr>
+    </w:p>
+    <w:p>
+      <w:pPr>
+        <w:pStyle w:val="Norml"/>
+        <w:ind w:left="0"/>
+        <w:jc w:val="both"/>
+      </w:pPr>
+    </w:p>
+    <w:p>
+      <w:pPr>
+        <w:pStyle w:val="Norml"/>
+        <w:suppressLineNumbers w:val="0"/>
+        <w:bidi w:val="0"/>
+        <w:spacing w:before="0" w:beforeAutospacing="off" w:after="160" w:afterAutospacing="off" w:line="259" w:lineRule="auto"/>
+        <w:ind w:left="0" w:right="0" w:firstLine="630"/>
+        <w:jc w:val="both"/>
+        <w:rPr>
+          <w:sz w:val="40"/>
+          <w:szCs w:val="40"/>
+          <w:u w:val="single"/>
+        </w:rPr>
+      </w:pPr>
+      <w:r>
+        <w:rPr>
+          <w:sz w:val="40"/>
+          <w:szCs w:val="40"/>
+          <w:u w:val="single"/>
+        </w:rPr>
+        <w:t>3.</w:t>
+      </w:r>
+      <w:r>
+        <w:rPr>
+          <w:sz w:val="40"/>
+          <w:szCs w:val="40"/>
+          <w:u w:val="single"/>
+        </w:rPr>
+        <w:t xml:space="preserve"> Kijelentkezés</w:t>
+      </w:r>
+    </w:p>
+    <w:p>
+      <w:pPr>
+        <w:pStyle w:val="Norml"/>
+        <w:suppressLineNumbers w:val="0"/>
+        <w:bidi w:val="0"/>
+        <w:spacing w:before="0" w:beforeAutospacing="off" w:after="160" w:afterAutospacing="off" w:line="259" w:lineRule="auto"/>
+        <w:ind w:left="0" w:right="0"/>
+        <w:jc w:val="both"/>
+        <w:rPr>
+          <w:sz w:val="22"/>
+          <w:szCs w:val="22"/>
+        </w:rPr>
+      </w:pPr>
+      <w:r>
+        <w:rPr>
+          <w:sz w:val="22"/>
+          <w:szCs w:val="22"/>
+        </w:rPr>
+        <w:t xml:space="preserve">Ha a felhasználó az jelenlegi munkamenetét befejezettnek titulálja, jogos a gondolat, hogy a fiókból kijelentkezzen. </w:t>
+      </w:r>
+    </w:p>
+    <w:p>
+      <w:pPr>
+        <w:pStyle w:val="Norml"/>
+        <w:suppressLineNumbers w:val="0"/>
+        <w:bidi w:val="0"/>
+        <w:spacing w:before="0" w:beforeAutospacing="off" w:after="160" w:afterAutospacing="off" w:line="259" w:lineRule="auto"/>
+        <w:ind w:left="0" w:right="0"/>
+        <w:jc w:val="both"/>
+      </w:pPr>
+      <w:r>
+        <w:rPr>
+          <w:sz w:val="22"/>
+          <w:szCs w:val="22"/>
+        </w:rPr>
+        <w:t xml:space="preserve">A bejelentkezett </w:t>
+      </w:r>
+      <w:r>
+        <w:rPr>
+          <w:sz w:val="22"/>
+          <w:szCs w:val="22"/>
+        </w:rPr>
+        <w:t>felhasználó</w:t>
+      </w:r>
+      <w:r>
+        <w:rPr>
+          <w:sz w:val="22"/>
+          <w:szCs w:val="22"/>
+        </w:rPr>
+        <w:t xml:space="preserve"> </w:t>
+      </w:r>
+      <w:r>
+        <w:rPr>
+          <w:sz w:val="22"/>
+          <w:szCs w:val="22"/>
+        </w:rPr>
+        <w:t xml:space="preserve">a profil ikonra </w:t>
+      </w:r>
+      <w:r>
+        <w:rPr>
+          <w:sz w:val="22"/>
+          <w:szCs w:val="22"/>
+        </w:rPr>
+        <w:t>kattintva</w:t>
+      </w:r>
+      <w:r>
+        <w:rPr>
+          <w:sz w:val="22"/>
+          <w:szCs w:val="22"/>
+        </w:rPr>
+        <w:t xml:space="preserve"> </w:t>
+      </w:r>
+      <w:r>
+        <w:rPr>
+          <w:sz w:val="22"/>
+          <w:szCs w:val="22"/>
+        </w:rPr>
+        <w:t>a</w:t>
+      </w:r>
+      <w:r>
+        <w:rPr>
+          <w:sz w:val="22"/>
+          <w:szCs w:val="22"/>
+        </w:rPr>
+        <w:t xml:space="preserve"> profil oldalra kerül</w:t>
+      </w:r>
+      <w:r>
+        <w:rPr>
+          <w:sz w:val="22"/>
+          <w:szCs w:val="22"/>
+        </w:rPr>
+        <w:t>.</w:t>
+      </w:r>
+      <w:r>
+        <w:rPr>
+          <w:sz w:val="22"/>
+          <w:szCs w:val="22"/>
+        </w:rPr>
+        <w:t xml:space="preserve"> </w:t>
+      </w:r>
+      <w:r>
+        <w:rPr>
+          <w:sz w:val="22"/>
+          <w:szCs w:val="22"/>
+        </w:rPr>
+        <w:t>H</w:t>
+      </w:r>
+      <w:r>
+        <w:rPr>
+          <w:sz w:val="22"/>
+          <w:szCs w:val="22"/>
+        </w:rPr>
+        <w:t xml:space="preserve">a a kijelentkezés </w:t>
+      </w:r>
+      <w:r>
+        <w:rPr>
+          <w:sz w:val="22"/>
+          <w:szCs w:val="22"/>
+        </w:rPr>
+        <w:t>gombra kattint</w:t>
+      </w:r>
+      <w:r>
+        <w:rPr>
+          <w:sz w:val="22"/>
+          <w:szCs w:val="22"/>
+        </w:rPr>
+        <w:t xml:space="preserve"> a bejelentkezett felhasználó</w:t>
+      </w:r>
+      <w:r>
+        <w:rPr>
+          <w:sz w:val="22"/>
+          <w:szCs w:val="22"/>
+        </w:rPr>
+        <w:t xml:space="preserve">, akkor megtörténik a </w:t>
+      </w:r>
+      <w:r>
+        <w:rPr>
+          <w:sz w:val="22"/>
+          <w:szCs w:val="22"/>
+        </w:rPr>
+        <w:t>kijelentkeztetése.</w:t>
+      </w:r>
+    </w:p>
+    <w:p>
+      <w:pPr>
+        <w:pStyle w:val="Norml"/>
+        <w:suppressLineNumbers w:val="0"/>
+        <w:bidi w:val="0"/>
+        <w:spacing w:before="0" w:beforeAutospacing="off" w:after="160" w:afterAutospacing="off" w:line="259" w:lineRule="auto"/>
+        <w:ind w:left="0" w:right="0"/>
+        <w:jc w:val="both"/>
+        <w:rPr>
+          <w:sz w:val="22"/>
+          <w:szCs w:val="22"/>
+        </w:rPr>
+      </w:pPr>
+    </w:p>
+    <w:p>
+      <w:pPr>
+        <w:pStyle w:val="Norml"/>
+        <w:suppressLineNumbers w:val="0"/>
+        <w:bidi w:val="0"/>
+        <w:spacing w:before="0" w:beforeAutospacing="off" w:after="160" w:afterAutospacing="off" w:line="259" w:lineRule="auto"/>
+        <w:ind w:left="0" w:right="0"/>
+        <w:jc w:val="both"/>
+      </w:pPr>
+      <w:r>
+        <w:drawing>
+          <wp:inline wp14:editId="2B2D49D9" wp14:anchorId="279902B9">
+            <wp:extent cx="5762626" cy="4010025"/>
+            <wp:effectExtent l="0" t="0" r="0" b="0"/>
+            <wp:docPr id="2052373900" name="" title=""/>
+            <wp:cNvGraphicFramePr>
+              <a:graphicFrameLocks noChangeAspect="1"/>
+            </wp:cNvGraphicFramePr>
+            <a:graphic>
+              <a:graphicData uri="http://schemas.openxmlformats.org/drawingml/2006/picture">
+                <pic:pic>
+                  <pic:nvPicPr>
+                    <pic:cNvPr id="0" name=""/>
+                    <pic:cNvPicPr/>
+                  </pic:nvPicPr>
+                  <pic:blipFill>
+                    <a:blip r:embed="Rbd51409514e7416d">
+                      <a:extLst>
+                        <a:ext xmlns:a="http://schemas.openxmlformats.org/drawingml/2006/main" uri="{28A0092B-C50C-407E-A947-70E740481C1C}">
+                          <a14:useLocalDpi val="0"/>
+                        </a:ext>
+                      </a:extLst>
+                    </a:blip>
+                    <a:stretch>
+                      <a:fillRect/>
+                    </a:stretch>
+                  </pic:blipFill>
+                  <pic:spPr>
+                    <a:xfrm>
+                      <a:off x="0" y="0"/>
+                      <a:ext cx="5762626" cy="4010025"/>
+                    </a:xfrm>
+                    <a:prstGeom prst="rect">
+                      <a:avLst/>
+                    </a:prstGeom>
+                  </pic:spPr>
+                </pic:pic>
+              </a:graphicData>
+            </a:graphic>
+          </wp:inline>
+        </w:drawing>
+      </w:r>
+    </w:p>
+    <w:p>
+      <w:pPr>
+        <w:pStyle w:val="Norml"/>
+        <w:suppressLineNumbers w:val="0"/>
+        <w:bidi w:val="0"/>
+        <w:spacing w:before="0" w:beforeAutospacing="off" w:after="160" w:afterAutospacing="off" w:line="259" w:lineRule="auto"/>
+        <w:ind w:left="0" w:right="0"/>
+        <w:jc w:val="both"/>
+      </w:pPr>
+    </w:p>
+    <w:p>
+      <w:pPr>
+        <w:pStyle w:val="Norml"/>
+        <w:suppressLineNumbers w:val="0"/>
+        <w:bidi w:val="0"/>
+        <w:spacing w:before="0" w:beforeAutospacing="off" w:after="160" w:afterAutospacing="off" w:line="259" w:lineRule="auto"/>
+        <w:ind w:left="0" w:right="0"/>
+        <w:jc w:val="both"/>
+      </w:pPr>
+    </w:p>
+    <w:p>
+      <w:pPr>
+        <w:pStyle w:val="Norml"/>
+        <w:suppressLineNumbers w:val="0"/>
+        <w:bidi w:val="0"/>
+        <w:spacing w:before="0" w:beforeAutospacing="off" w:after="160" w:afterAutospacing="off" w:line="259" w:lineRule="auto"/>
+        <w:ind w:left="0" w:right="0"/>
+        <w:jc w:val="both"/>
+      </w:pPr>
+    </w:p>
+    <w:p>
+      <w:pPr>
+        <w:pStyle w:val="Norml"/>
+        <w:suppressLineNumbers w:val="0"/>
+        <w:bidi w:val="0"/>
+        <w:spacing w:before="0" w:beforeAutospacing="off" w:after="160" w:afterAutospacing="off" w:line="259" w:lineRule="auto"/>
+        <w:ind w:left="0" w:right="0"/>
+        <w:jc w:val="both"/>
+      </w:pPr>
+    </w:p>
+    <w:p>
+      <w:pPr>
+        <w:pStyle w:val="Norml"/>
+        <w:suppressLineNumbers w:val="0"/>
+        <w:bidi w:val="0"/>
+        <w:spacing w:before="0" w:beforeAutospacing="off" w:after="160" w:afterAutospacing="off" w:line="259" w:lineRule="auto"/>
+        <w:ind w:left="0" w:right="0"/>
+        <w:jc w:val="both"/>
+      </w:pPr>
+    </w:p>
+    <w:p>
+      <w:pPr>
+        <w:pStyle w:val="Norml"/>
+        <w:suppressLineNumbers w:val="0"/>
+        <w:bidi w:val="0"/>
+        <w:spacing w:before="0" w:beforeAutospacing="off" w:after="160" w:afterAutospacing="off" w:line="259" w:lineRule="auto"/>
+        <w:ind w:left="0" w:right="0"/>
+        <w:jc w:val="both"/>
+      </w:pPr>
+    </w:p>
+    <w:p>
+      <w:pPr>
+        <w:pStyle w:val="Norml"/>
+        <w:suppressLineNumbers w:val="0"/>
+        <w:bidi w:val="0"/>
+        <w:spacing w:before="0" w:beforeAutospacing="off" w:after="160" w:afterAutospacing="off" w:line="259" w:lineRule="auto"/>
+        <w:ind w:left="0" w:right="0"/>
+        <w:jc w:val="both"/>
+      </w:pPr>
+    </w:p>
+    <w:p>
+      <w:pPr>
+        <w:pStyle w:val="Norml"/>
+        <w:suppressLineNumbers w:val="0"/>
+        <w:bidi w:val="0"/>
+        <w:spacing w:before="0" w:beforeAutospacing="off" w:after="160" w:afterAutospacing="off" w:line="259" w:lineRule="auto"/>
+        <w:ind w:left="0" w:right="0"/>
+        <w:jc w:val="both"/>
+      </w:pPr>
+    </w:p>
+    <w:p>
+      <w:pPr>
+        <w:pStyle w:val="Norml"/>
+        <w:suppressLineNumbers w:val="0"/>
+        <w:bidi w:val="0"/>
+        <w:spacing w:before="0" w:beforeAutospacing="off" w:after="160" w:afterAutospacing="off" w:line="259" w:lineRule="auto"/>
+        <w:ind w:left="0" w:right="0"/>
+        <w:jc w:val="both"/>
+      </w:pPr>
+    </w:p>
+    <w:p>
+      <w:pPr>
+        <w:pStyle w:val="Norml"/>
+        <w:suppressLineNumbers w:val="0"/>
+        <w:bidi w:val="0"/>
+        <w:spacing w:before="0" w:beforeAutospacing="off" w:after="160" w:afterAutospacing="off" w:line="259" w:lineRule="auto"/>
+        <w:ind w:left="0" w:right="0"/>
+        <w:jc w:val="both"/>
+      </w:pPr>
+    </w:p>
+    <w:p>
+      <w:pPr>
+        <w:pStyle w:val="Norml"/>
+        <w:suppressLineNumbers w:val="0"/>
+        <w:bidi w:val="0"/>
+        <w:spacing w:before="0" w:beforeAutospacing="off" w:after="160" w:afterAutospacing="off" w:line="259" w:lineRule="auto"/>
+        <w:ind w:left="0" w:right="0"/>
+        <w:jc w:val="both"/>
+      </w:pPr>
+    </w:p>
+    <w:p>
+      <w:pPr>
+        <w:pStyle w:val="Norml"/>
+        <w:suppressLineNumbers w:val="0"/>
+        <w:bidi w:val="0"/>
+        <w:spacing w:before="0" w:beforeAutospacing="off" w:after="160" w:afterAutospacing="off" w:line="259" w:lineRule="auto"/>
+        <w:ind w:left="0" w:right="0" w:firstLine="630"/>
+        <w:jc w:val="both"/>
+        <w:rPr>
+          <w:sz w:val="40"/>
+          <w:szCs w:val="40"/>
+          <w:u w:val="single"/>
+        </w:rPr>
+      </w:pPr>
+      <w:r>
+        <w:rPr>
+          <w:sz w:val="40"/>
+          <w:szCs w:val="40"/>
+          <w:u w:val="single"/>
+        </w:rPr>
+        <w:t>4. Navigálás az oldalak között</w:t>
+      </w:r>
+    </w:p>
+    <w:p>
+      <w:pPr>
+        <w:pStyle w:val="Norml"/>
+        <w:suppressLineNumbers w:val="0"/>
+        <w:bidi w:val="0"/>
+        <w:spacing w:before="0" w:beforeAutospacing="off" w:after="160" w:afterAutospacing="off" w:line="259" w:lineRule="auto"/>
+        <w:ind w:left="0" w:right="0"/>
+        <w:jc w:val="both"/>
+        <w:rPr>
+          <w:sz w:val="22"/>
+          <w:szCs w:val="22"/>
+        </w:rPr>
+      </w:pPr>
+      <w:r>
+        <w:rPr>
+          <w:sz w:val="22"/>
+          <w:szCs w:val="22"/>
+        </w:rPr>
+        <w:t xml:space="preserve">Ha a felhasználó </w:t>
+      </w:r>
+      <w:r>
+        <w:rPr>
+          <w:sz w:val="22"/>
+          <w:szCs w:val="22"/>
+        </w:rPr>
+        <w:t>kí</w:t>
+      </w:r>
+      <w:r>
+        <w:rPr>
+          <w:sz w:val="22"/>
+          <w:szCs w:val="22"/>
+        </w:rPr>
+        <w:t xml:space="preserve">vánja az oldalt használni </w:t>
+      </w:r>
+      <w:r>
+        <w:rPr>
+          <w:sz w:val="22"/>
+          <w:szCs w:val="22"/>
+        </w:rPr>
+        <w:t>szükségszerű,</w:t>
+      </w:r>
+      <w:r>
+        <w:rPr>
+          <w:sz w:val="22"/>
+          <w:szCs w:val="22"/>
+        </w:rPr>
+        <w:t xml:space="preserve"> hogy tudja, hogyan is működik a navigáció </w:t>
+      </w:r>
+      <w:r>
+        <w:rPr>
+          <w:sz w:val="22"/>
+          <w:szCs w:val="22"/>
+        </w:rPr>
+        <w:t>és az oldalak között történő váltás.</w:t>
+      </w:r>
+      <w:r>
+        <w:rPr>
+          <w:sz w:val="22"/>
+          <w:szCs w:val="22"/>
+        </w:rPr>
+        <w:t xml:space="preserve"> </w:t>
+      </w:r>
+    </w:p>
+    <w:p>
+      <w:pPr>
+        <w:pStyle w:val="Norml"/>
+        <w:suppressLineNumbers w:val="0"/>
+        <w:bidi w:val="0"/>
+        <w:spacing w:before="0" w:beforeAutospacing="off" w:after="160" w:afterAutospacing="off" w:line="259" w:lineRule="auto"/>
+        <w:ind w:left="0" w:right="0"/>
+        <w:jc w:val="both"/>
+        <w:rPr>
+          <w:sz w:val="22"/>
+          <w:szCs w:val="22"/>
+        </w:rPr>
+      </w:pPr>
+      <w:r>
+        <w:drawing>
+          <wp:inline wp14:editId="629CBCE3" wp14:anchorId="4D32F434">
+            <wp:extent cx="5534026" cy="3886200"/>
+            <wp:effectExtent l="0" t="0" r="0" b="0"/>
+            <wp:docPr id="1975092491" name="" title=""/>
+            <wp:cNvGraphicFramePr>
+              <a:graphicFrameLocks noChangeAspect="1"/>
+            </wp:cNvGraphicFramePr>
+            <a:graphic>
+              <a:graphicData uri="http://schemas.openxmlformats.org/drawingml/2006/picture">
+                <pic:pic>
+                  <pic:nvPicPr>
+                    <pic:cNvPr id="0" name=""/>
+                    <pic:cNvPicPr/>
+                  </pic:nvPicPr>
+                  <pic:blipFill>
+                    <a:blip r:embed="R9f45da63053c41f2">
+                      <a:extLst>
+                        <a:ext xmlns:a="http://schemas.openxmlformats.org/drawingml/2006/main" uri="{28A0092B-C50C-407E-A947-70E740481C1C}">
+                          <a14:useLocalDpi val="0"/>
+                        </a:ext>
+                      </a:extLst>
+                    </a:blip>
+                    <a:stretch>
+                      <a:fillRect/>
+                    </a:stretch>
+                  </pic:blipFill>
+                  <pic:spPr>
+                    <a:xfrm>
+                      <a:off x="0" y="0"/>
+                      <a:ext cx="5534026" cy="3886200"/>
+                    </a:xfrm>
+                    <a:prstGeom prst="rect">
+                      <a:avLst/>
+                    </a:prstGeom>
+                  </pic:spPr>
+                </pic:pic>
+              </a:graphicData>
+            </a:graphic>
+          </wp:inline>
+        </w:drawing>
+      </w:r>
+    </w:p>
+    <w:p>
+      <w:pPr>
+        <w:pStyle w:val="ListParagraph"/>
+        <w:numPr>
+          <w:ilvl w:val="0"/>
+          <w:numId w:val="12"/>
+        </w:numPr>
+        <w:suppressLineNumbers w:val="0"/>
+        <w:bidi w:val="0"/>
+        <w:spacing w:before="0" w:beforeAutospacing="off" w:after="160" w:afterAutospacing="off" w:line="259" w:lineRule="auto"/>
+        <w:ind w:right="0"/>
+        <w:jc w:val="both"/>
+        <w:rPr>
+          <w:color w:val="FF0000"/>
+          <w:sz w:val="22"/>
+          <w:szCs w:val="22"/>
+        </w:rPr>
+      </w:pPr>
+      <w:r>
+        <w:rPr>
+          <w:sz w:val="22"/>
+          <w:szCs w:val="22"/>
+        </w:rPr>
+        <w:t>Az ikonra kattintva a felhasználó visszatérhet a főoldalra</w:t>
+      </w:r>
+    </w:p>
+    <w:p>
+      <w:pPr>
+        <w:pStyle w:val="ListParagraph"/>
+        <w:numPr>
+          <w:ilvl w:val="0"/>
+          <w:numId w:val="12"/>
+        </w:numPr>
+        <w:suppressLineNumbers w:val="0"/>
+        <w:bidi w:val="0"/>
+        <w:spacing w:before="0" w:beforeAutospacing="off" w:after="160" w:afterAutospacing="off" w:line="259" w:lineRule="auto"/>
+        <w:ind w:right="0"/>
+        <w:jc w:val="both"/>
+        <w:rPr>
+          <w:color w:val="FF0000"/>
+          <w:sz w:val="22"/>
+          <w:szCs w:val="22"/>
+        </w:rPr>
+      </w:pPr>
+      <w:r>
+        <w:rPr>
+          <w:sz w:val="22"/>
+          <w:szCs w:val="22"/>
+        </w:rPr>
+        <w:t xml:space="preserve">A </w:t>
+      </w:r>
+      <w:r>
+        <w:rPr>
+          <w:sz w:val="22"/>
+          <w:szCs w:val="22"/>
+        </w:rPr>
+        <w:t>főoldalon</w:t>
+      </w:r>
+      <w:r>
+        <w:rPr>
+          <w:sz w:val="22"/>
+          <w:szCs w:val="22"/>
+        </w:rPr>
+        <w:t>,</w:t>
+      </w:r>
+      <w:r>
+        <w:rPr>
+          <w:sz w:val="22"/>
+          <w:szCs w:val="22"/>
+        </w:rPr>
+        <w:t xml:space="preserve"> valamint az oldal alján elhelyezkedő navigációs mezőben bármely oldalra kattintva ez a mező </w:t>
+      </w:r>
+      <w:r>
+        <w:rPr>
+          <w:sz w:val="22"/>
+          <w:szCs w:val="22"/>
+        </w:rPr>
+        <w:t>m</w:t>
+      </w:r>
+      <w:r>
+        <w:rPr>
+          <w:sz w:val="22"/>
+          <w:szCs w:val="22"/>
+        </w:rPr>
+        <w:t>e</w:t>
+      </w:r>
+      <w:r>
+        <w:rPr>
+          <w:sz w:val="22"/>
+          <w:szCs w:val="22"/>
+        </w:rPr>
+        <w:t>g fog je</w:t>
+      </w:r>
+      <w:r>
+        <w:rPr>
+          <w:sz w:val="22"/>
+          <w:szCs w:val="22"/>
+        </w:rPr>
+        <w:t xml:space="preserve">lenni mindig ugyanúgy. Ezekre kattintva különböző témájú oldalakra lesz </w:t>
+      </w:r>
+      <w:r>
+        <w:rPr>
+          <w:sz w:val="22"/>
+          <w:szCs w:val="22"/>
+        </w:rPr>
+        <w:t>át</w:t>
+      </w:r>
+      <w:r>
+        <w:rPr>
+          <w:sz w:val="22"/>
+          <w:szCs w:val="22"/>
+        </w:rPr>
+        <w:t>irányítv</w:t>
+      </w:r>
+      <w:r>
+        <w:rPr>
+          <w:sz w:val="22"/>
+          <w:szCs w:val="22"/>
+        </w:rPr>
+        <w:t>a a felhas</w:t>
+      </w:r>
+      <w:r>
+        <w:rPr>
+          <w:sz w:val="22"/>
+          <w:szCs w:val="22"/>
+        </w:rPr>
+        <w:t>ználó. (Példá</w:t>
+      </w:r>
+      <w:r>
+        <w:rPr>
+          <w:sz w:val="22"/>
+          <w:szCs w:val="22"/>
+        </w:rPr>
+        <w:t xml:space="preserve">ul a </w:t>
+      </w:r>
+      <w:r>
+        <w:rPr>
+          <w:sz w:val="22"/>
+          <w:szCs w:val="22"/>
+        </w:rPr>
+        <w:t xml:space="preserve">szabályzaton a szabályzat, GYAK a gyakori </w:t>
+      </w:r>
+      <w:r>
+        <w:rPr>
+          <w:sz w:val="22"/>
+          <w:szCs w:val="22"/>
+        </w:rPr>
+        <w:t>kér</w:t>
+      </w:r>
+      <w:r>
+        <w:rPr>
+          <w:sz w:val="22"/>
+          <w:szCs w:val="22"/>
+        </w:rPr>
+        <w:t>dések</w:t>
+      </w:r>
+      <w:r>
+        <w:rPr>
+          <w:sz w:val="22"/>
+          <w:szCs w:val="22"/>
+        </w:rPr>
+        <w:t xml:space="preserve"> stb.)</w:t>
+      </w:r>
     </w:p>
     <w:sectPr>
       <w:pgSz w:w="11906" w:h="16838" w:orient="portrait"/>
@@ -1236,6 +2006,91 @@
 
 <file path=word/numbering.xml><?xml version="1.0" encoding="utf-8"?>
 <w:numbering xmlns:w="http://schemas.openxmlformats.org/wordprocessingml/2006/main">
+  <w:abstractNum xmlns:w="http://schemas.openxmlformats.org/wordprocessingml/2006/main" w:abstractNumId="12">
+    <w:nsid w:val="1b0f8c4"/>
+    <w:multiLevelType xmlns:w="http://schemas.openxmlformats.org/wordprocessingml/2006/main" w:val="hybridMultilevel"/>
+    <w:lvl xmlns:w="http://schemas.openxmlformats.org/wordprocessingml/2006/main" w:ilvl="0">
+      <w:start w:val="1"/>
+      <w:numFmt w:val="decimal"/>
+      <w:lvlText w:val="%1."/>
+      <w:lvlJc w:val="left"/>
+      <w:pPr>
+        <w:ind w:left="720" w:hanging="360"/>
+      </w:pPr>
+    </w:lvl>
+    <w:lvl xmlns:w="http://schemas.openxmlformats.org/wordprocessingml/2006/main" w:ilvl="1">
+      <w:start w:val="1"/>
+      <w:numFmt w:val="lowerLetter"/>
+      <w:lvlText w:val="%2."/>
+      <w:lvlJc w:val="left"/>
+      <w:pPr>
+        <w:ind w:left="1440" w:hanging="360"/>
+      </w:pPr>
+    </w:lvl>
+    <w:lvl xmlns:w="http://schemas.openxmlformats.org/wordprocessingml/2006/main" w:ilvl="2">
+      <w:start w:val="1"/>
+      <w:numFmt w:val="lowerRoman"/>
+      <w:lvlText w:val="%3."/>
+      <w:lvlJc w:val="right"/>
+      <w:pPr>
+        <w:ind w:left="2160" w:hanging="180"/>
+      </w:pPr>
+    </w:lvl>
+    <w:lvl xmlns:w="http://schemas.openxmlformats.org/wordprocessingml/2006/main" w:ilvl="3">
+      <w:start w:val="1"/>
+      <w:numFmt w:val="decimal"/>
+      <w:lvlText w:val="%4."/>
+      <w:lvlJc w:val="left"/>
+      <w:pPr>
+        <w:ind w:left="2880" w:hanging="360"/>
+      </w:pPr>
+    </w:lvl>
+    <w:lvl xmlns:w="http://schemas.openxmlformats.org/wordprocessingml/2006/main" w:ilvl="4">
+      <w:start w:val="1"/>
+      <w:numFmt w:val="lowerLetter"/>
+      <w:lvlText w:val="%5."/>
+      <w:lvlJc w:val="left"/>
+      <w:pPr>
+        <w:ind w:left="3600" w:hanging="360"/>
+      </w:pPr>
+    </w:lvl>
+    <w:lvl xmlns:w="http://schemas.openxmlformats.org/wordprocessingml/2006/main" w:ilvl="5">
+      <w:start w:val="1"/>
+      <w:numFmt w:val="lowerRoman"/>
+      <w:lvlText w:val="%6."/>
+      <w:lvlJc w:val="right"/>
+      <w:pPr>
+        <w:ind w:left="4320" w:hanging="180"/>
+      </w:pPr>
+    </w:lvl>
+    <w:lvl xmlns:w="http://schemas.openxmlformats.org/wordprocessingml/2006/main" w:ilvl="6">
+      <w:start w:val="1"/>
+      <w:numFmt w:val="decimal"/>
+      <w:lvlText w:val="%7."/>
+      <w:lvlJc w:val="left"/>
+      <w:pPr>
+        <w:ind w:left="5040" w:hanging="360"/>
+      </w:pPr>
+    </w:lvl>
+    <w:lvl xmlns:w="http://schemas.openxmlformats.org/wordprocessingml/2006/main" w:ilvl="7">
+      <w:start w:val="1"/>
+      <w:numFmt w:val="lowerLetter"/>
+      <w:lvlText w:val="%8."/>
+      <w:lvlJc w:val="left"/>
+      <w:pPr>
+        <w:ind w:left="5760" w:hanging="360"/>
+      </w:pPr>
+    </w:lvl>
+    <w:lvl xmlns:w="http://schemas.openxmlformats.org/wordprocessingml/2006/main" w:ilvl="8">
+      <w:start w:val="1"/>
+      <w:numFmt w:val="lowerRoman"/>
+      <w:lvlText w:val="%9."/>
+      <w:lvlJc w:val="right"/>
+      <w:pPr>
+        <w:ind w:left="6480" w:hanging="180"/>
+      </w:pPr>
+    </w:lvl>
+  </w:abstractNum>
   <w:abstractNum xmlns:w="http://schemas.openxmlformats.org/wordprocessingml/2006/main" w:abstractNumId="11">
     <w:nsid w:val="169a56fb"/>
     <w:multiLevelType xmlns:w="http://schemas.openxmlformats.org/wordprocessingml/2006/main" w:val="hybridMultilevel"/>
@@ -2387,6 +3242,9 @@
       </w:pPr>
     </w:lvl>
   </w:abstractNum>
+  <w:num w:numId="12">
+    <w:abstractNumId w:val="12"/>
+  </w:num>
   <w:num w:numId="11">
     <w:abstractNumId w:val="11"/>
   </w:num>

</xml_diff>

<commit_message>
Végleges felhasználói dokumentum feltöltése
</commit_message>
<xml_diff>
--- a/Felhasználói dokumentáció.docx
+++ b/Felhasználói dokumentáció.docx
@@ -466,7 +466,7 @@
       </w:pPr>
       <w:r>
         <w:drawing>
-          <wp:inline wp14:editId="014B97C5" wp14:anchorId="1FD22D8B">
+          <wp:inline wp14:editId="2332F195" wp14:anchorId="1FD22D8B">
             <wp:extent cx="5762626" cy="2857499"/>
             <wp:effectExtent l="0" t="0" r="0" b="0"/>
             <wp:docPr id="592401986" name="" title=""/>
@@ -481,7 +481,7 @@
                     <pic:cNvPicPr/>
                   </pic:nvPicPr>
                   <pic:blipFill>
-                    <a:blip r:embed="R8c5242bb8863472c">
+                    <a:blip r:embed="R5253bc18fa184303">
                       <a:extLst xmlns:a="http://schemas.openxmlformats.org/drawingml/2006/main">
                         <a:ext xmlns:a="http://schemas.openxmlformats.org/drawingml/2006/main" uri="{28A0092B-C50C-407E-A947-70E740481C1C}">
                           <a14:useLocalDpi xmlns:a14="http://schemas.microsoft.com/office/drawing/2010/main" val="0"/>
@@ -623,8 +623,8 @@
       </w:pPr>
       <w:r>
         <w:drawing>
-          <wp:inline wp14:editId="7C784B69" wp14:anchorId="28328BEF">
-            <wp:extent cx="5762625" cy="4000499"/>
+          <wp:inline wp14:editId="36C06EDA" wp14:anchorId="28328BEF">
+            <wp:extent cx="5762626" cy="4000499"/>
             <wp:effectExtent l="0" t="0" r="0" b="0"/>
             <wp:docPr id="1506093776" name="" title=""/>
             <wp:cNvGraphicFramePr>
@@ -638,10 +638,10 @@
                     <pic:cNvPicPr/>
                   </pic:nvPicPr>
                   <pic:blipFill>
-                    <a:blip r:embed="R0944d1efb3ce4f1d">
-                      <a:extLst>
+                    <a:blip r:embed="Rbebe376af9544997">
+                      <a:extLst xmlns:a="http://schemas.openxmlformats.org/drawingml/2006/main">
                         <a:ext xmlns:a="http://schemas.openxmlformats.org/drawingml/2006/main" uri="{28A0092B-C50C-407E-A947-70E740481C1C}">
-                          <a14:useLocalDpi val="0"/>
+                          <a14:useLocalDpi xmlns:a14="http://schemas.microsoft.com/office/drawing/2010/main" val="0"/>
                         </a:ext>
                       </a:extLst>
                     </a:blip>
@@ -650,9 +650,9 @@
                     </a:stretch>
                   </pic:blipFill>
                   <pic:spPr>
-                    <a:xfrm>
+                    <a:xfrm rot="0" flipH="0" flipV="0">
                       <a:off x="0" y="0"/>
-                      <a:ext cx="5762625" cy="4000499"/>
+                      <a:ext cx="5762626" cy="4000499"/>
                     </a:xfrm>
                     <a:prstGeom prst="rect">
                       <a:avLst/>
@@ -1024,8 +1024,8 @@
       </w:pPr>
       <w:r>
         <w:drawing>
-          <wp:inline wp14:editId="510C4E20" wp14:anchorId="27CBFE79">
-            <wp:extent cx="5762625" cy="4038599"/>
+          <wp:inline wp14:editId="6FB289B0" wp14:anchorId="27CBFE79">
+            <wp:extent cx="5762626" cy="4038599"/>
             <wp:effectExtent l="0" t="0" r="0" b="0"/>
             <wp:docPr id="1316665933" name="" title=""/>
             <wp:cNvGraphicFramePr>
@@ -1039,10 +1039,10 @@
                     <pic:cNvPicPr/>
                   </pic:nvPicPr>
                   <pic:blipFill>
-                    <a:blip r:embed="Rb7b91362de5f4d10">
-                      <a:extLst>
+                    <a:blip r:embed="Rda388ba6d15c4d0e">
+                      <a:extLst xmlns:a="http://schemas.openxmlformats.org/drawingml/2006/main">
                         <a:ext xmlns:a="http://schemas.openxmlformats.org/drawingml/2006/main" uri="{28A0092B-C50C-407E-A947-70E740481C1C}">
-                          <a14:useLocalDpi val="0"/>
+                          <a14:useLocalDpi xmlns:a14="http://schemas.microsoft.com/office/drawing/2010/main" val="0"/>
                         </a:ext>
                       </a:extLst>
                     </a:blip>
@@ -1051,9 +1051,9 @@
                     </a:stretch>
                   </pic:blipFill>
                   <pic:spPr>
-                    <a:xfrm>
+                    <a:xfrm rot="0" flipH="0" flipV="0">
                       <a:off x="0" y="0"/>
-                      <a:ext cx="5762625" cy="4038599"/>
+                      <a:ext cx="5762626" cy="4038599"/>
                     </a:xfrm>
                     <a:prstGeom prst="rect">
                       <a:avLst/>
@@ -1139,20 +1139,6 @@
     <w:p>
       <w:pPr>
         <w:pStyle w:val="Norml"/>
-        <w:ind w:left="0"/>
-        <w:jc w:val="both"/>
-      </w:pPr>
-    </w:p>
-    <w:p>
-      <w:pPr>
-        <w:pStyle w:val="Norml"/>
-        <w:ind w:left="0"/>
-        <w:jc w:val="both"/>
-      </w:pPr>
-    </w:p>
-    <w:p>
-      <w:pPr>
-        <w:pStyle w:val="Norml"/>
         <w:suppressLineNumbers w:val="0"/>
         <w:bidi w:val="0"/>
         <w:spacing w:before="0" w:beforeAutospacing="off" w:after="160" w:afterAutospacing="off" w:line="259" w:lineRule="auto"/>
@@ -1349,7 +1335,7 @@
       </w:pPr>
       <w:r>
         <w:drawing>
-          <wp:inline wp14:editId="2B2D49D9" wp14:anchorId="279902B9">
+          <wp:inline wp14:editId="0020F5B0" wp14:anchorId="279902B9">
             <wp:extent cx="5762626" cy="4010025"/>
             <wp:effectExtent l="0" t="0" r="0" b="0"/>
             <wp:docPr id="2052373900" name="" title=""/>
@@ -1364,7 +1350,837 @@
                     <pic:cNvPicPr/>
                   </pic:nvPicPr>
                   <pic:blipFill>
-                    <a:blip r:embed="Rbd51409514e7416d">
+                    <a:blip r:embed="R95ee8288de914e43">
+                      <a:extLst xmlns:a="http://schemas.openxmlformats.org/drawingml/2006/main">
+                        <a:ext xmlns:a="http://schemas.openxmlformats.org/drawingml/2006/main" uri="{28A0092B-C50C-407E-A947-70E740481C1C}">
+                          <a14:useLocalDpi xmlns:a14="http://schemas.microsoft.com/office/drawing/2010/main" val="0"/>
+                        </a:ext>
+                      </a:extLst>
+                    </a:blip>
+                    <a:stretch>
+                      <a:fillRect/>
+                    </a:stretch>
+                  </pic:blipFill>
+                  <pic:spPr>
+                    <a:xfrm rot="0" flipH="0" flipV="0">
+                      <a:off x="0" y="0"/>
+                      <a:ext cx="5762626" cy="4010025"/>
+                    </a:xfrm>
+                    <a:prstGeom prst="rect">
+                      <a:avLst/>
+                    </a:prstGeom>
+                  </pic:spPr>
+                </pic:pic>
+              </a:graphicData>
+            </a:graphic>
+          </wp:inline>
+        </w:drawing>
+      </w:r>
+    </w:p>
+    <w:p>
+      <w:pPr>
+        <w:pStyle w:val="Norml"/>
+        <w:suppressLineNumbers w:val="0"/>
+        <w:bidi w:val="0"/>
+        <w:spacing w:before="0" w:beforeAutospacing="off" w:after="160" w:afterAutospacing="off" w:line="259" w:lineRule="auto"/>
+        <w:ind w:left="0" w:right="0"/>
+        <w:jc w:val="both"/>
+      </w:pPr>
+    </w:p>
+    <w:p>
+      <w:pPr>
+        <w:pStyle w:val="Norml"/>
+        <w:suppressLineNumbers w:val="0"/>
+        <w:bidi w:val="0"/>
+        <w:spacing w:before="0" w:beforeAutospacing="off" w:after="160" w:afterAutospacing="off" w:line="259" w:lineRule="auto"/>
+        <w:ind w:left="0" w:right="0"/>
+        <w:jc w:val="both"/>
+      </w:pPr>
+    </w:p>
+    <w:p>
+      <w:pPr>
+        <w:pStyle w:val="Norml"/>
+        <w:suppressLineNumbers w:val="0"/>
+        <w:bidi w:val="0"/>
+        <w:spacing w:before="0" w:beforeAutospacing="off" w:after="160" w:afterAutospacing="off" w:line="259" w:lineRule="auto"/>
+        <w:ind w:left="0" w:right="0"/>
+        <w:jc w:val="both"/>
+      </w:pPr>
+    </w:p>
+    <w:p>
+      <w:pPr>
+        <w:pStyle w:val="Norml"/>
+        <w:suppressLineNumbers w:val="0"/>
+        <w:bidi w:val="0"/>
+        <w:spacing w:before="0" w:beforeAutospacing="off" w:after="160" w:afterAutospacing="off" w:line="259" w:lineRule="auto"/>
+        <w:ind w:left="0" w:right="0"/>
+        <w:jc w:val="both"/>
+      </w:pPr>
+    </w:p>
+    <w:p>
+      <w:pPr>
+        <w:pStyle w:val="Norml"/>
+        <w:suppressLineNumbers w:val="0"/>
+        <w:bidi w:val="0"/>
+        <w:spacing w:before="0" w:beforeAutospacing="off" w:after="160" w:afterAutospacing="off" w:line="259" w:lineRule="auto"/>
+        <w:ind w:left="0" w:right="0"/>
+        <w:jc w:val="both"/>
+      </w:pPr>
+    </w:p>
+    <w:p>
+      <w:pPr>
+        <w:pStyle w:val="Norml"/>
+        <w:suppressLineNumbers w:val="0"/>
+        <w:bidi w:val="0"/>
+        <w:spacing w:before="0" w:beforeAutospacing="off" w:after="160" w:afterAutospacing="off" w:line="259" w:lineRule="auto"/>
+        <w:ind w:left="0" w:right="0"/>
+        <w:jc w:val="both"/>
+      </w:pPr>
+    </w:p>
+    <w:p>
+      <w:pPr>
+        <w:pStyle w:val="Norml"/>
+        <w:suppressLineNumbers w:val="0"/>
+        <w:bidi w:val="0"/>
+        <w:spacing w:before="0" w:beforeAutospacing="off" w:after="160" w:afterAutospacing="off" w:line="259" w:lineRule="auto"/>
+        <w:ind w:left="0" w:right="0"/>
+        <w:jc w:val="both"/>
+      </w:pPr>
+    </w:p>
+    <w:p>
+      <w:pPr>
+        <w:pStyle w:val="Norml"/>
+        <w:suppressLineNumbers w:val="0"/>
+        <w:bidi w:val="0"/>
+        <w:spacing w:before="0" w:beforeAutospacing="off" w:after="160" w:afterAutospacing="off" w:line="259" w:lineRule="auto"/>
+        <w:ind w:left="0" w:right="0"/>
+        <w:jc w:val="both"/>
+      </w:pPr>
+    </w:p>
+    <w:p>
+      <w:pPr>
+        <w:pStyle w:val="Norml"/>
+        <w:suppressLineNumbers w:val="0"/>
+        <w:bidi w:val="0"/>
+        <w:spacing w:before="0" w:beforeAutospacing="off" w:after="160" w:afterAutospacing="off" w:line="259" w:lineRule="auto"/>
+        <w:ind w:left="0" w:right="0"/>
+        <w:jc w:val="both"/>
+      </w:pPr>
+    </w:p>
+    <w:p>
+      <w:pPr>
+        <w:pStyle w:val="Norml"/>
+        <w:suppressLineNumbers w:val="0"/>
+        <w:bidi w:val="0"/>
+        <w:spacing w:before="0" w:beforeAutospacing="off" w:after="160" w:afterAutospacing="off" w:line="259" w:lineRule="auto"/>
+        <w:ind w:left="0" w:right="0" w:firstLine="630"/>
+        <w:jc w:val="both"/>
+        <w:rPr>
+          <w:sz w:val="40"/>
+          <w:szCs w:val="40"/>
+          <w:u w:val="single"/>
+        </w:rPr>
+      </w:pPr>
+      <w:r>
+        <w:rPr>
+          <w:sz w:val="40"/>
+          <w:szCs w:val="40"/>
+          <w:u w:val="single"/>
+        </w:rPr>
+        <w:t>4. Navigálás az oldalak között</w:t>
+      </w:r>
+    </w:p>
+    <w:p>
+      <w:pPr>
+        <w:pStyle w:val="Norml"/>
+        <w:suppressLineNumbers w:val="0"/>
+        <w:bidi w:val="0"/>
+        <w:spacing w:before="0" w:beforeAutospacing="off" w:after="160" w:afterAutospacing="off" w:line="259" w:lineRule="auto"/>
+        <w:ind w:left="0" w:right="0"/>
+        <w:jc w:val="both"/>
+        <w:rPr>
+          <w:sz w:val="22"/>
+          <w:szCs w:val="22"/>
+        </w:rPr>
+      </w:pPr>
+      <w:r>
+        <w:rPr>
+          <w:sz w:val="22"/>
+          <w:szCs w:val="22"/>
+        </w:rPr>
+        <w:t xml:space="preserve">Ha a felhasználó </w:t>
+      </w:r>
+      <w:r>
+        <w:rPr>
+          <w:sz w:val="22"/>
+          <w:szCs w:val="22"/>
+        </w:rPr>
+        <w:t>kí</w:t>
+      </w:r>
+      <w:r>
+        <w:rPr>
+          <w:sz w:val="22"/>
+          <w:szCs w:val="22"/>
+        </w:rPr>
+        <w:t xml:space="preserve">vánja az oldalt használni </w:t>
+      </w:r>
+      <w:r>
+        <w:rPr>
+          <w:sz w:val="22"/>
+          <w:szCs w:val="22"/>
+        </w:rPr>
+        <w:t>szükségszerű,</w:t>
+      </w:r>
+      <w:r>
+        <w:rPr>
+          <w:sz w:val="22"/>
+          <w:szCs w:val="22"/>
+        </w:rPr>
+        <w:t xml:space="preserve"> hogy tudja, hogyan is működik a navigáció </w:t>
+      </w:r>
+      <w:r>
+        <w:rPr>
+          <w:sz w:val="22"/>
+          <w:szCs w:val="22"/>
+        </w:rPr>
+        <w:t>és az oldalak között történő váltás.</w:t>
+      </w:r>
+      <w:r>
+        <w:rPr>
+          <w:sz w:val="22"/>
+          <w:szCs w:val="22"/>
+        </w:rPr>
+        <w:t xml:space="preserve"> </w:t>
+      </w:r>
+    </w:p>
+    <w:p>
+      <w:pPr>
+        <w:pStyle w:val="Norml"/>
+        <w:suppressLineNumbers w:val="0"/>
+        <w:bidi w:val="0"/>
+        <w:spacing w:before="0" w:beforeAutospacing="off" w:after="160" w:afterAutospacing="off" w:line="259" w:lineRule="auto"/>
+        <w:ind w:left="0" w:right="0"/>
+        <w:jc w:val="both"/>
+        <w:rPr>
+          <w:sz w:val="22"/>
+          <w:szCs w:val="22"/>
+        </w:rPr>
+      </w:pPr>
+      <w:r>
+        <w:drawing>
+          <wp:inline wp14:editId="72AB3CB1" wp14:anchorId="4D32F434">
+            <wp:extent cx="5980360" cy="4199632"/>
+            <wp:effectExtent l="0" t="0" r="0" b="0"/>
+            <wp:docPr id="1975092491" name="" title=""/>
+            <wp:cNvGraphicFramePr>
+              <a:graphicFrameLocks noChangeAspect="1"/>
+            </wp:cNvGraphicFramePr>
+            <a:graphic>
+              <a:graphicData uri="http://schemas.openxmlformats.org/drawingml/2006/picture">
+                <pic:pic>
+                  <pic:nvPicPr>
+                    <pic:cNvPr id="0" name=""/>
+                    <pic:cNvPicPr/>
+                  </pic:nvPicPr>
+                  <pic:blipFill>
+                    <a:blip r:embed="Rc8f2f983e2de4933">
+                      <a:extLst xmlns:a="http://schemas.openxmlformats.org/drawingml/2006/main">
+                        <a:ext xmlns:a="http://schemas.openxmlformats.org/drawingml/2006/main" uri="{28A0092B-C50C-407E-A947-70E740481C1C}">
+                          <a14:useLocalDpi xmlns:a14="http://schemas.microsoft.com/office/drawing/2010/main" val="0"/>
+                        </a:ext>
+                      </a:extLst>
+                    </a:blip>
+                    <a:stretch>
+                      <a:fillRect/>
+                    </a:stretch>
+                  </pic:blipFill>
+                  <pic:spPr>
+                    <a:xfrm rot="0" flipH="0" flipV="0">
+                      <a:off x="0" y="0"/>
+                      <a:ext cx="5980360" cy="4199632"/>
+                    </a:xfrm>
+                    <a:prstGeom prst="rect">
+                      <a:avLst/>
+                    </a:prstGeom>
+                  </pic:spPr>
+                </pic:pic>
+              </a:graphicData>
+            </a:graphic>
+          </wp:inline>
+        </w:drawing>
+      </w:r>
+    </w:p>
+    <w:p>
+      <w:pPr>
+        <w:pStyle w:val="ListParagraph"/>
+        <w:numPr>
+          <w:ilvl w:val="0"/>
+          <w:numId w:val="12"/>
+        </w:numPr>
+        <w:suppressLineNumbers w:val="0"/>
+        <w:bidi w:val="0"/>
+        <w:spacing w:before="0" w:beforeAutospacing="off" w:after="160" w:afterAutospacing="off" w:line="259" w:lineRule="auto"/>
+        <w:ind w:right="0"/>
+        <w:jc w:val="both"/>
+        <w:rPr>
+          <w:sz w:val="22"/>
+          <w:szCs w:val="22"/>
+        </w:rPr>
+      </w:pPr>
+      <w:r>
+        <w:rPr>
+          <w:sz w:val="22"/>
+          <w:szCs w:val="22"/>
+        </w:rPr>
+        <w:t>A</w:t>
+      </w:r>
+      <w:r>
+        <w:rPr>
+          <w:sz w:val="22"/>
+          <w:szCs w:val="22"/>
+        </w:rPr>
+        <w:t xml:space="preserve"> felül található sávon elhelyezkedő komponensek a </w:t>
+      </w:r>
+      <w:r>
+        <w:rPr>
+          <w:sz w:val="22"/>
+          <w:szCs w:val="22"/>
+        </w:rPr>
+        <w:t>következőket</w:t>
+      </w:r>
+      <w:r>
+        <w:rPr>
+          <w:sz w:val="22"/>
+          <w:szCs w:val="22"/>
+        </w:rPr>
+        <w:t xml:space="preserve"> teszik (Sorrendbe, balról jobbra)</w:t>
+      </w:r>
+    </w:p>
+    <w:p>
+      <w:pPr>
+        <w:pStyle w:val="ListParagraph"/>
+        <w:numPr>
+          <w:ilvl w:val="1"/>
+          <w:numId w:val="12"/>
+        </w:numPr>
+        <w:suppressLineNumbers w:val="0"/>
+        <w:bidi w:val="0"/>
+        <w:spacing w:before="0" w:beforeAutospacing="off" w:after="160" w:afterAutospacing="off" w:line="259" w:lineRule="auto"/>
+        <w:ind w:right="0"/>
+        <w:jc w:val="both"/>
+        <w:rPr>
+          <w:sz w:val="22"/>
+          <w:szCs w:val="22"/>
+        </w:rPr>
+      </w:pPr>
+      <w:r>
+        <w:rPr>
+          <w:sz w:val="22"/>
+          <w:szCs w:val="22"/>
+        </w:rPr>
+        <w:t>A</w:t>
+      </w:r>
+      <w:r>
+        <w:rPr>
+          <w:sz w:val="22"/>
+          <w:szCs w:val="22"/>
+        </w:rPr>
+        <w:t xml:space="preserve"> bal oldalon található </w:t>
+      </w:r>
+      <w:r>
+        <w:rPr>
+          <w:sz w:val="22"/>
+          <w:szCs w:val="22"/>
+        </w:rPr>
+        <w:t>ikonra kattintva visszatér a felhasználó a főoldalra.</w:t>
+      </w:r>
+    </w:p>
+    <w:p>
+      <w:pPr>
+        <w:pStyle w:val="ListParagraph"/>
+        <w:numPr>
+          <w:ilvl w:val="1"/>
+          <w:numId w:val="12"/>
+        </w:numPr>
+        <w:suppressLineNumbers w:val="0"/>
+        <w:bidi w:val="0"/>
+        <w:spacing w:before="0" w:beforeAutospacing="off" w:after="160" w:afterAutospacing="off" w:line="259" w:lineRule="auto"/>
+        <w:ind w:right="0"/>
+        <w:jc w:val="both"/>
+        <w:rPr>
+          <w:sz w:val="22"/>
+          <w:szCs w:val="22"/>
+        </w:rPr>
+      </w:pPr>
+      <w:r>
+        <w:rPr>
+          <w:sz w:val="22"/>
+          <w:szCs w:val="22"/>
+        </w:rPr>
+        <w:t>A “Fórumaink” feliratra nyomva a felhasználó eléri a fórum eloszló oldalra</w:t>
+      </w:r>
+      <w:r>
+        <w:rPr>
+          <w:sz w:val="22"/>
+          <w:szCs w:val="22"/>
+        </w:rPr>
+        <w:t>.</w:t>
+      </w:r>
+    </w:p>
+    <w:p>
+      <w:pPr>
+        <w:pStyle w:val="ListParagraph"/>
+        <w:numPr>
+          <w:ilvl w:val="1"/>
+          <w:numId w:val="12"/>
+        </w:numPr>
+        <w:suppressLineNumbers w:val="0"/>
+        <w:bidi w:val="0"/>
+        <w:spacing w:before="0" w:beforeAutospacing="off" w:after="160" w:afterAutospacing="off" w:line="259" w:lineRule="auto"/>
+        <w:ind w:right="0"/>
+        <w:jc w:val="both"/>
+        <w:rPr>
+          <w:sz w:val="22"/>
+          <w:szCs w:val="22"/>
+        </w:rPr>
+      </w:pPr>
+      <w:r>
+        <w:rPr>
+          <w:sz w:val="22"/>
+          <w:szCs w:val="22"/>
+        </w:rPr>
+        <w:t>A levél gomb jelenleg egy félkész oldalra vezet, aminek funkcionalitását később implementáljuk.</w:t>
+      </w:r>
+    </w:p>
+    <w:p>
+      <w:pPr>
+        <w:pStyle w:val="ListParagraph"/>
+        <w:numPr>
+          <w:ilvl w:val="1"/>
+          <w:numId w:val="12"/>
+        </w:numPr>
+        <w:suppressLineNumbers w:val="0"/>
+        <w:bidi w:val="0"/>
+        <w:spacing w:before="0" w:beforeAutospacing="off" w:after="160" w:afterAutospacing="off" w:line="259" w:lineRule="auto"/>
+        <w:ind w:right="0"/>
+        <w:jc w:val="both"/>
+        <w:rPr>
+          <w:sz w:val="22"/>
+          <w:szCs w:val="22"/>
+        </w:rPr>
+      </w:pPr>
+      <w:r>
+        <w:rPr>
+          <w:sz w:val="22"/>
+          <w:szCs w:val="22"/>
+        </w:rPr>
+        <w:t>A felhasználó ikonra kattintva a felhasználó regisztrálhat/</w:t>
+      </w:r>
+      <w:r>
+        <w:rPr>
+          <w:sz w:val="22"/>
+          <w:szCs w:val="22"/>
+        </w:rPr>
+        <w:t>bejeletkezhet</w:t>
+      </w:r>
+      <w:r>
+        <w:rPr>
+          <w:sz w:val="22"/>
+          <w:szCs w:val="22"/>
+        </w:rPr>
+        <w:t>. Amennyiben már bejelentkezett, a gomb a jelenleg bejelentkezett felhasználó olda</w:t>
+      </w:r>
+      <w:r>
+        <w:rPr>
+          <w:sz w:val="22"/>
+          <w:szCs w:val="22"/>
+        </w:rPr>
+        <w:t>lát tölti be.</w:t>
+      </w:r>
+    </w:p>
+    <w:p>
+      <w:pPr>
+        <w:pStyle w:val="ListParagraph"/>
+        <w:numPr>
+          <w:ilvl w:val="0"/>
+          <w:numId w:val="12"/>
+        </w:numPr>
+        <w:suppressLineNumbers w:val="0"/>
+        <w:bidi w:val="0"/>
+        <w:spacing w:before="0" w:beforeAutospacing="off" w:after="160" w:afterAutospacing="off" w:line="259" w:lineRule="auto"/>
+        <w:ind w:right="0"/>
+        <w:jc w:val="both"/>
+        <w:rPr>
+          <w:color w:val="auto"/>
+          <w:sz w:val="22"/>
+          <w:szCs w:val="22"/>
+        </w:rPr>
+      </w:pPr>
+      <w:r>
+        <w:rPr>
+          <w:color w:val="auto"/>
+          <w:sz w:val="22"/>
+          <w:szCs w:val="22"/>
+        </w:rPr>
+        <w:t xml:space="preserve">Az oldal alján elhelyezkedő navigációs mezőben elhelyezkedő gombok </w:t>
+      </w:r>
+      <w:r>
+        <w:rPr>
+          <w:b w:val="0"/>
+          <w:bCs w:val="0"/>
+          <w:color w:val="auto"/>
+          <w:sz w:val="22"/>
+          <w:szCs w:val="22"/>
+        </w:rPr>
+        <w:t>i</w:t>
+      </w:r>
+      <w:r>
+        <w:rPr>
+          <w:b w:val="0"/>
+          <w:bCs w:val="0"/>
+          <w:color w:val="auto"/>
+          <w:sz w:val="22"/>
+          <w:szCs w:val="22"/>
+        </w:rPr>
+        <w:t>nformációterjesztő</w:t>
+      </w:r>
+      <w:r>
+        <w:rPr>
+          <w:color w:val="auto"/>
+          <w:sz w:val="22"/>
+          <w:szCs w:val="22"/>
+        </w:rPr>
+        <w:t xml:space="preserve"> oldalakra irányítanak.</w:t>
+      </w:r>
+      <w:r>
+        <w:rPr>
+          <w:color w:val="auto"/>
+          <w:sz w:val="22"/>
+          <w:szCs w:val="22"/>
+        </w:rPr>
+        <w:t xml:space="preserve"> </w:t>
+      </w:r>
+      <w:r>
+        <w:rPr>
+          <w:color w:val="auto"/>
+          <w:sz w:val="22"/>
+          <w:szCs w:val="22"/>
+        </w:rPr>
+        <w:t>Ezek az oldalak ismertetik a felhasználóval az oldal használatáról fontos tudnivalókat, vagy kérdéseket válaszolnak meg</w:t>
+      </w:r>
+      <w:r>
+        <w:rPr>
+          <w:color w:val="auto"/>
+          <w:sz w:val="22"/>
+          <w:szCs w:val="22"/>
+        </w:rPr>
+        <w:t xml:space="preserve"> </w:t>
+      </w:r>
+      <w:r>
+        <w:rPr>
+          <w:color w:val="auto"/>
+          <w:sz w:val="22"/>
+          <w:szCs w:val="22"/>
+        </w:rPr>
+        <w:t>(</w:t>
+      </w:r>
+      <w:r>
+        <w:rPr>
+          <w:color w:val="auto"/>
+          <w:sz w:val="22"/>
+          <w:szCs w:val="22"/>
+        </w:rPr>
+        <w:t>pl.</w:t>
+      </w:r>
+      <w:r>
+        <w:rPr>
+          <w:color w:val="auto"/>
+          <w:sz w:val="22"/>
+          <w:szCs w:val="22"/>
+        </w:rPr>
+        <w:t xml:space="preserve"> </w:t>
+      </w:r>
+      <w:r>
+        <w:rPr>
+          <w:color w:val="auto"/>
+          <w:sz w:val="22"/>
+          <w:szCs w:val="22"/>
+        </w:rPr>
+        <w:t>a</w:t>
+      </w:r>
+      <w:r>
+        <w:rPr>
+          <w:color w:val="auto"/>
+          <w:sz w:val="22"/>
+          <w:szCs w:val="22"/>
+        </w:rPr>
+        <w:t xml:space="preserve"> </w:t>
+      </w:r>
+      <w:r>
+        <w:rPr>
+          <w:color w:val="auto"/>
+          <w:sz w:val="22"/>
+          <w:szCs w:val="22"/>
+        </w:rPr>
+        <w:t xml:space="preserve">szabályzaton a szabályzat, GYAK a gyakori </w:t>
+      </w:r>
+      <w:r>
+        <w:rPr>
+          <w:color w:val="auto"/>
+          <w:sz w:val="22"/>
+          <w:szCs w:val="22"/>
+        </w:rPr>
+        <w:t>kér</w:t>
+      </w:r>
+      <w:r>
+        <w:rPr>
+          <w:color w:val="auto"/>
+          <w:sz w:val="22"/>
+          <w:szCs w:val="22"/>
+        </w:rPr>
+        <w:t>dések</w:t>
+      </w:r>
+      <w:r>
+        <w:rPr>
+          <w:color w:val="auto"/>
+          <w:sz w:val="22"/>
+          <w:szCs w:val="22"/>
+        </w:rPr>
+        <w:t xml:space="preserve"> stb.)</w:t>
+      </w:r>
+    </w:p>
+    <w:p>
+      <w:pPr>
+        <w:pStyle w:val="Norml"/>
+        <w:suppressLineNumbers w:val="0"/>
+        <w:bidi w:val="0"/>
+        <w:spacing w:before="0" w:beforeAutospacing="off" w:after="160" w:afterAutospacing="off" w:line="259" w:lineRule="auto"/>
+        <w:ind w:right="0"/>
+        <w:jc w:val="both"/>
+        <w:rPr>
+          <w:color w:val="auto"/>
+          <w:sz w:val="22"/>
+          <w:szCs w:val="22"/>
+        </w:rPr>
+      </w:pPr>
+    </w:p>
+    <w:p>
+      <w:pPr>
+        <w:pStyle w:val="Norml"/>
+        <w:suppressLineNumbers w:val="0"/>
+        <w:bidi w:val="0"/>
+        <w:spacing w:before="0" w:beforeAutospacing="off" w:after="160" w:afterAutospacing="off" w:line="259" w:lineRule="auto"/>
+        <w:ind w:right="0"/>
+        <w:jc w:val="both"/>
+        <w:rPr>
+          <w:color w:val="auto"/>
+          <w:sz w:val="22"/>
+          <w:szCs w:val="22"/>
+        </w:rPr>
+      </w:pPr>
+    </w:p>
+    <w:p>
+      <w:pPr>
+        <w:pStyle w:val="Norml"/>
+        <w:suppressLineNumbers w:val="0"/>
+        <w:bidi w:val="0"/>
+        <w:spacing w:before="0" w:beforeAutospacing="off" w:after="160" w:afterAutospacing="off" w:line="259" w:lineRule="auto"/>
+        <w:ind w:right="0"/>
+        <w:jc w:val="both"/>
+        <w:rPr>
+          <w:color w:val="auto"/>
+          <w:sz w:val="22"/>
+          <w:szCs w:val="22"/>
+        </w:rPr>
+      </w:pPr>
+    </w:p>
+    <w:p>
+      <w:pPr>
+        <w:pStyle w:val="Norml"/>
+        <w:suppressLineNumbers w:val="0"/>
+        <w:bidi w:val="0"/>
+        <w:spacing w:before="0" w:beforeAutospacing="off" w:after="160" w:afterAutospacing="off" w:line="259" w:lineRule="auto"/>
+        <w:ind w:right="0"/>
+        <w:jc w:val="both"/>
+        <w:rPr>
+          <w:rFonts w:ascii="Calibri" w:hAnsi="Calibri" w:eastAsia="Calibri" w:cs="" w:asciiTheme="minorAscii" w:hAnsiTheme="minorAscii" w:eastAsiaTheme="minorAscii" w:cstheme="minorBidi"/>
+          <w:color w:val="auto"/>
+          <w:sz w:val="40"/>
+          <w:szCs w:val="40"/>
+          <w:u w:val="single"/>
+        </w:rPr>
+      </w:pPr>
+      <w:r>
+        <w:rPr>
+          <w:rFonts w:ascii="Calibri" w:hAnsi="Calibri" w:eastAsia="Calibri" w:cs="" w:asciiTheme="minorAscii" w:hAnsiTheme="minorAscii" w:eastAsiaTheme="minorAscii" w:cstheme="minorBidi"/>
+          <w:color w:val="auto"/>
+          <w:sz w:val="40"/>
+          <w:szCs w:val="40"/>
+          <w:u w:val="single"/>
+        </w:rPr>
+        <w:t xml:space="preserve">A </w:t>
+      </w:r>
+      <w:r>
+        <w:rPr>
+          <w:rFonts w:ascii="Calibri" w:hAnsi="Calibri" w:eastAsia="Calibri" w:cs="" w:asciiTheme="minorAscii" w:hAnsiTheme="minorAscii" w:eastAsiaTheme="minorAscii" w:cstheme="minorBidi"/>
+          <w:color w:val="auto"/>
+          <w:sz w:val="40"/>
+          <w:szCs w:val="40"/>
+          <w:u w:val="single"/>
+        </w:rPr>
+        <w:t xml:space="preserve">5. </w:t>
+      </w:r>
+      <w:r>
+        <w:rPr>
+          <w:rFonts w:ascii="Calibri" w:hAnsi="Calibri" w:eastAsia="Calibri" w:cs="" w:asciiTheme="minorAscii" w:hAnsiTheme="minorAscii" w:eastAsiaTheme="minorAscii" w:cstheme="minorBidi"/>
+          <w:color w:val="auto"/>
+          <w:sz w:val="40"/>
+          <w:szCs w:val="40"/>
+          <w:u w:val="single"/>
+        </w:rPr>
+        <w:t>Fórumok</w:t>
+      </w:r>
+      <w:r>
+        <w:rPr>
+          <w:rFonts w:ascii="Calibri" w:hAnsi="Calibri" w:eastAsia="Calibri" w:cs="" w:asciiTheme="minorAscii" w:hAnsiTheme="minorAscii" w:eastAsiaTheme="minorAscii" w:cstheme="minorBidi"/>
+          <w:color w:val="auto"/>
+          <w:sz w:val="40"/>
+          <w:szCs w:val="40"/>
+          <w:u w:val="single"/>
+        </w:rPr>
+        <w:t xml:space="preserve"> </w:t>
+      </w:r>
+      <w:r>
+        <w:rPr>
+          <w:rFonts w:ascii="Calibri" w:hAnsi="Calibri" w:eastAsia="Calibri" w:cs="" w:asciiTheme="minorAscii" w:hAnsiTheme="minorAscii" w:eastAsiaTheme="minorAscii" w:cstheme="minorBidi"/>
+          <w:color w:val="auto"/>
+          <w:sz w:val="40"/>
+          <w:szCs w:val="40"/>
+          <w:u w:val="single"/>
+        </w:rPr>
+        <w:t>közötti</w:t>
+      </w:r>
+      <w:r>
+        <w:rPr>
+          <w:rFonts w:ascii="Calibri" w:hAnsi="Calibri" w:eastAsia="Calibri" w:cs="" w:asciiTheme="minorAscii" w:hAnsiTheme="minorAscii" w:eastAsiaTheme="minorAscii" w:cstheme="minorBidi"/>
+          <w:color w:val="auto"/>
+          <w:sz w:val="40"/>
+          <w:szCs w:val="40"/>
+          <w:u w:val="single"/>
+        </w:rPr>
+        <w:t xml:space="preserve"> </w:t>
+      </w:r>
+      <w:r>
+        <w:rPr>
+          <w:rFonts w:ascii="Calibri" w:hAnsi="Calibri" w:eastAsia="Calibri" w:cs="" w:asciiTheme="minorAscii" w:hAnsiTheme="minorAscii" w:eastAsiaTheme="minorAscii" w:cstheme="minorBidi"/>
+          <w:color w:val="auto"/>
+          <w:sz w:val="40"/>
+          <w:szCs w:val="40"/>
+          <w:u w:val="single"/>
+        </w:rPr>
+        <w:t>navi</w:t>
+      </w:r>
+      <w:r>
+        <w:rPr>
+          <w:rFonts w:ascii="Calibri" w:hAnsi="Calibri" w:eastAsia="Calibri" w:cs="" w:asciiTheme="minorAscii" w:hAnsiTheme="minorAscii" w:eastAsiaTheme="minorAscii" w:cstheme="minorBidi"/>
+          <w:color w:val="auto"/>
+          <w:sz w:val="40"/>
+          <w:szCs w:val="40"/>
+          <w:u w:val="single"/>
+        </w:rPr>
+        <w:t>gá</w:t>
+      </w:r>
+      <w:r>
+        <w:rPr>
+          <w:rFonts w:ascii="Calibri" w:hAnsi="Calibri" w:eastAsia="Calibri" w:cs="" w:asciiTheme="minorAscii" w:hAnsiTheme="minorAscii" w:eastAsiaTheme="minorAscii" w:cstheme="minorBidi"/>
+          <w:color w:val="auto"/>
+          <w:sz w:val="40"/>
+          <w:szCs w:val="40"/>
+          <w:u w:val="single"/>
+        </w:rPr>
+        <w:t>c</w:t>
+      </w:r>
+      <w:r>
+        <w:rPr>
+          <w:rFonts w:ascii="Calibri" w:hAnsi="Calibri" w:eastAsia="Calibri" w:cs="" w:asciiTheme="minorAscii" w:hAnsiTheme="minorAscii" w:eastAsiaTheme="minorAscii" w:cstheme="minorBidi"/>
+          <w:color w:val="auto"/>
+          <w:sz w:val="40"/>
+          <w:szCs w:val="40"/>
+          <w:u w:val="single"/>
+        </w:rPr>
+        <w:t>ió</w:t>
+      </w:r>
+      <w:r>
+        <w:br/>
+      </w:r>
+    </w:p>
+    <w:p>
+      <w:pPr>
+        <w:pStyle w:val="Norml"/>
+        <w:suppressLineNumbers w:val="0"/>
+        <w:bidi w:val="0"/>
+        <w:spacing w:before="0" w:beforeAutospacing="off" w:after="160" w:afterAutospacing="off" w:line="259" w:lineRule="auto"/>
+        <w:ind w:right="0"/>
+        <w:jc w:val="both"/>
+      </w:pPr>
+      <w:r>
+        <w:rPr>
+          <w:rFonts w:ascii="Calibri" w:hAnsi="Calibri" w:eastAsia="Calibri" w:cs="" w:asciiTheme="minorAscii" w:hAnsiTheme="minorAscii" w:eastAsiaTheme="minorAscii" w:cstheme="minorBidi"/>
+          <w:color w:val="auto"/>
+          <w:sz w:val="24"/>
+          <w:szCs w:val="24"/>
+          <w:u w:val="none"/>
+        </w:rPr>
+        <w:t xml:space="preserve">A </w:t>
+      </w:r>
+      <w:r>
+        <w:rPr>
+          <w:rFonts w:ascii="Calibri" w:hAnsi="Calibri" w:eastAsia="Calibri" w:cs="" w:asciiTheme="minorAscii" w:hAnsiTheme="minorAscii" w:eastAsiaTheme="minorAscii" w:cstheme="minorBidi"/>
+          <w:color w:val="auto"/>
+          <w:sz w:val="24"/>
+          <w:szCs w:val="24"/>
+          <w:u w:val="none"/>
+        </w:rPr>
+        <w:t>fent található</w:t>
+      </w:r>
+      <w:r>
+        <w:rPr>
+          <w:rFonts w:ascii="Calibri" w:hAnsi="Calibri" w:eastAsia="Calibri" w:cs="" w:asciiTheme="minorAscii" w:hAnsiTheme="minorAscii" w:eastAsiaTheme="minorAscii" w:cstheme="minorBidi"/>
+          <w:color w:val="auto"/>
+          <w:sz w:val="24"/>
+          <w:szCs w:val="24"/>
+          <w:u w:val="none"/>
+        </w:rPr>
+        <w:t xml:space="preserve"> fórumaink gombra nyomva a felhasználó a következő oldalon találja magát:</w:t>
+      </w:r>
+      <w:r>
+        <w:rPr>
+          <w:rFonts w:ascii="Calibri" w:hAnsi="Calibri" w:eastAsia="Calibri" w:cs="" w:asciiTheme="minorAscii" w:hAnsiTheme="minorAscii" w:eastAsiaTheme="minorAscii" w:cstheme="minorBidi"/>
+          <w:color w:val="auto"/>
+          <w:sz w:val="24"/>
+          <w:szCs w:val="24"/>
+          <w:u w:val="none"/>
+        </w:rPr>
+        <w:t xml:space="preserve"> </w:t>
+      </w:r>
+      <w:r>
+        <w:drawing>
+          <wp:inline wp14:editId="294AB203" wp14:anchorId="3E110862">
+            <wp:extent cx="5762626" cy="2857500"/>
+            <wp:effectExtent l="0" t="0" r="0" b="0"/>
+            <wp:docPr id="1545828644" name="" title=""/>
+            <wp:cNvGraphicFramePr>
+              <a:graphicFrameLocks noChangeAspect="1"/>
+            </wp:cNvGraphicFramePr>
+            <a:graphic>
+              <a:graphicData uri="http://schemas.openxmlformats.org/drawingml/2006/picture">
+                <pic:pic>
+                  <pic:nvPicPr>
+                    <pic:cNvPr id="0" name=""/>
+                    <pic:cNvPicPr/>
+                  </pic:nvPicPr>
+                  <pic:blipFill>
+                    <a:blip r:embed="Rfde0db0f3eac42e1">
                       <a:extLst>
                         <a:ext xmlns:a="http://schemas.openxmlformats.org/drawingml/2006/main" uri="{28A0092B-C50C-407E-A947-70E740481C1C}">
                           <a14:useLocalDpi val="0"/>
@@ -1378,7 +2194,7 @@
                   <pic:spPr>
                     <a:xfrm>
                       <a:off x="0" y="0"/>
-                      <a:ext cx="5762626" cy="4010025"/>
+                      <a:ext cx="5762626" cy="2857500"/>
                     </a:xfrm>
                     <a:prstGeom prst="rect">
                       <a:avLst/>
@@ -1397,215 +2213,92 @@
         <w:suppressLineNumbers w:val="0"/>
         <w:bidi w:val="0"/>
         <w:spacing w:before="0" w:beforeAutospacing="off" w:after="160" w:afterAutospacing="off" w:line="259" w:lineRule="auto"/>
-        <w:ind w:left="0" w:right="0"/>
-        <w:jc w:val="both"/>
-      </w:pPr>
-    </w:p>
-    <w:p>
-      <w:pPr>
-        <w:pStyle w:val="Norml"/>
-        <w:suppressLineNumbers w:val="0"/>
-        <w:bidi w:val="0"/>
-        <w:spacing w:before="0" w:beforeAutospacing="off" w:after="160" w:afterAutospacing="off" w:line="259" w:lineRule="auto"/>
-        <w:ind w:left="0" w:right="0"/>
-        <w:jc w:val="both"/>
-      </w:pPr>
-    </w:p>
-    <w:p>
-      <w:pPr>
-        <w:pStyle w:val="Norml"/>
-        <w:suppressLineNumbers w:val="0"/>
-        <w:bidi w:val="0"/>
-        <w:spacing w:before="0" w:beforeAutospacing="off" w:after="160" w:afterAutospacing="off" w:line="259" w:lineRule="auto"/>
-        <w:ind w:left="0" w:right="0"/>
-        <w:jc w:val="both"/>
-      </w:pPr>
-    </w:p>
-    <w:p>
-      <w:pPr>
-        <w:pStyle w:val="Norml"/>
-        <w:suppressLineNumbers w:val="0"/>
-        <w:bidi w:val="0"/>
-        <w:spacing w:before="0" w:beforeAutospacing="off" w:after="160" w:afterAutospacing="off" w:line="259" w:lineRule="auto"/>
-        <w:ind w:left="0" w:right="0"/>
-        <w:jc w:val="both"/>
-      </w:pPr>
-    </w:p>
-    <w:p>
-      <w:pPr>
-        <w:pStyle w:val="Norml"/>
-        <w:suppressLineNumbers w:val="0"/>
-        <w:bidi w:val="0"/>
-        <w:spacing w:before="0" w:beforeAutospacing="off" w:after="160" w:afterAutospacing="off" w:line="259" w:lineRule="auto"/>
-        <w:ind w:left="0" w:right="0"/>
-        <w:jc w:val="both"/>
-      </w:pPr>
-    </w:p>
-    <w:p>
-      <w:pPr>
-        <w:pStyle w:val="Norml"/>
-        <w:suppressLineNumbers w:val="0"/>
-        <w:bidi w:val="0"/>
-        <w:spacing w:before="0" w:beforeAutospacing="off" w:after="160" w:afterAutospacing="off" w:line="259" w:lineRule="auto"/>
-        <w:ind w:left="0" w:right="0"/>
-        <w:jc w:val="both"/>
-      </w:pPr>
-    </w:p>
-    <w:p>
-      <w:pPr>
-        <w:pStyle w:val="Norml"/>
-        <w:suppressLineNumbers w:val="0"/>
-        <w:bidi w:val="0"/>
-        <w:spacing w:before="0" w:beforeAutospacing="off" w:after="160" w:afterAutospacing="off" w:line="259" w:lineRule="auto"/>
-        <w:ind w:left="0" w:right="0"/>
-        <w:jc w:val="both"/>
-      </w:pPr>
-    </w:p>
-    <w:p>
-      <w:pPr>
-        <w:pStyle w:val="Norml"/>
-        <w:suppressLineNumbers w:val="0"/>
-        <w:bidi w:val="0"/>
-        <w:spacing w:before="0" w:beforeAutospacing="off" w:after="160" w:afterAutospacing="off" w:line="259" w:lineRule="auto"/>
-        <w:ind w:left="0" w:right="0"/>
-        <w:jc w:val="both"/>
-      </w:pPr>
-    </w:p>
-    <w:p>
-      <w:pPr>
-        <w:pStyle w:val="Norml"/>
-        <w:suppressLineNumbers w:val="0"/>
-        <w:bidi w:val="0"/>
-        <w:spacing w:before="0" w:beforeAutospacing="off" w:after="160" w:afterAutospacing="off" w:line="259" w:lineRule="auto"/>
-        <w:ind w:left="0" w:right="0"/>
-        <w:jc w:val="both"/>
-      </w:pPr>
-    </w:p>
-    <w:p>
-      <w:pPr>
-        <w:pStyle w:val="Norml"/>
-        <w:suppressLineNumbers w:val="0"/>
-        <w:bidi w:val="0"/>
-        <w:spacing w:before="0" w:beforeAutospacing="off" w:after="160" w:afterAutospacing="off" w:line="259" w:lineRule="auto"/>
-        <w:ind w:left="0" w:right="0"/>
-        <w:jc w:val="both"/>
-      </w:pPr>
-    </w:p>
-    <w:p>
-      <w:pPr>
-        <w:pStyle w:val="Norml"/>
-        <w:suppressLineNumbers w:val="0"/>
-        <w:bidi w:val="0"/>
-        <w:spacing w:before="0" w:beforeAutospacing="off" w:after="160" w:afterAutospacing="off" w:line="259" w:lineRule="auto"/>
-        <w:ind w:left="0" w:right="0"/>
-        <w:jc w:val="both"/>
-      </w:pPr>
-    </w:p>
-    <w:p>
-      <w:pPr>
-        <w:pStyle w:val="Norml"/>
-        <w:suppressLineNumbers w:val="0"/>
-        <w:bidi w:val="0"/>
-        <w:spacing w:before="0" w:beforeAutospacing="off" w:after="160" w:afterAutospacing="off" w:line="259" w:lineRule="auto"/>
-        <w:ind w:left="0" w:right="0" w:firstLine="630"/>
-        <w:jc w:val="both"/>
-        <w:rPr>
-          <w:sz w:val="40"/>
-          <w:szCs w:val="40"/>
-          <w:u w:val="single"/>
-        </w:rPr>
-      </w:pPr>
-      <w:r>
-        <w:rPr>
-          <w:sz w:val="40"/>
-          <w:szCs w:val="40"/>
-          <w:u w:val="single"/>
-        </w:rPr>
-        <w:t>4. Navigálás az oldalak között</w:t>
-      </w:r>
-    </w:p>
-    <w:p>
-      <w:pPr>
-        <w:pStyle w:val="Norml"/>
-        <w:suppressLineNumbers w:val="0"/>
-        <w:bidi w:val="0"/>
-        <w:spacing w:before="0" w:beforeAutospacing="off" w:after="160" w:afterAutospacing="off" w:line="259" w:lineRule="auto"/>
-        <w:ind w:left="0" w:right="0"/>
-        <w:jc w:val="both"/>
-        <w:rPr>
-          <w:sz w:val="22"/>
-          <w:szCs w:val="22"/>
-        </w:rPr>
-      </w:pPr>
-      <w:r>
-        <w:rPr>
-          <w:sz w:val="22"/>
-          <w:szCs w:val="22"/>
-        </w:rPr>
-        <w:t xml:space="preserve">Ha a felhasználó </w:t>
-      </w:r>
-      <w:r>
-        <w:rPr>
-          <w:sz w:val="22"/>
-          <w:szCs w:val="22"/>
-        </w:rPr>
-        <w:t>kí</w:t>
-      </w:r>
-      <w:r>
-        <w:rPr>
-          <w:sz w:val="22"/>
-          <w:szCs w:val="22"/>
-        </w:rPr>
-        <w:t xml:space="preserve">vánja az oldalt használni </w:t>
-      </w:r>
-      <w:r>
-        <w:rPr>
-          <w:sz w:val="22"/>
-          <w:szCs w:val="22"/>
-        </w:rPr>
-        <w:t>szükségszerű,</w:t>
-      </w:r>
-      <w:r>
-        <w:rPr>
-          <w:sz w:val="22"/>
-          <w:szCs w:val="22"/>
-        </w:rPr>
-        <w:t xml:space="preserve"> hogy tudja, hogyan is működik a navigáció </w:t>
-      </w:r>
-      <w:r>
-        <w:rPr>
-          <w:sz w:val="22"/>
-          <w:szCs w:val="22"/>
-        </w:rPr>
-        <w:t>és az oldalak között történő váltás.</w:t>
-      </w:r>
-      <w:r>
-        <w:rPr>
-          <w:sz w:val="22"/>
-          <w:szCs w:val="22"/>
+        <w:ind w:right="0"/>
+        <w:jc w:val="both"/>
+        <w:rPr>
+          <w:rFonts w:ascii="Calibri" w:hAnsi="Calibri" w:eastAsia="Calibri" w:cs="" w:asciiTheme="minorAscii" w:hAnsiTheme="minorAscii" w:eastAsiaTheme="minorAscii" w:cstheme="minorBidi"/>
+          <w:color w:val="auto"/>
+          <w:sz w:val="24"/>
+          <w:szCs w:val="24"/>
+          <w:u w:val="none"/>
+        </w:rPr>
+      </w:pPr>
+      <w:r>
+        <w:rPr>
+          <w:rFonts w:ascii="Calibri" w:hAnsi="Calibri" w:eastAsia="Calibri" w:cs="" w:asciiTheme="minorAscii" w:hAnsiTheme="minorAscii" w:eastAsiaTheme="minorAscii" w:cstheme="minorBidi"/>
+          <w:color w:val="auto"/>
+          <w:sz w:val="24"/>
+          <w:szCs w:val="24"/>
+          <w:u w:val="none"/>
+        </w:rPr>
+        <w:t>A felhasználó az elérhető kategóriák nevét és azokról egy rövid le</w:t>
+      </w:r>
+      <w:r>
+        <w:rPr>
+          <w:rFonts w:ascii="Calibri" w:hAnsi="Calibri" w:eastAsia="Calibri" w:cs="" w:asciiTheme="minorAscii" w:hAnsiTheme="minorAscii" w:eastAsiaTheme="minorAscii" w:cstheme="minorBidi"/>
+          <w:color w:val="auto"/>
+          <w:sz w:val="24"/>
+          <w:szCs w:val="24"/>
+          <w:u w:val="none"/>
+        </w:rPr>
+        <w:t>írást láthat.</w:t>
+      </w:r>
+      <w:r>
+        <w:rPr>
+          <w:rFonts w:ascii="Calibri" w:hAnsi="Calibri" w:eastAsia="Calibri" w:cs="" w:asciiTheme="minorAscii" w:hAnsiTheme="minorAscii" w:eastAsiaTheme="minorAscii" w:cstheme="minorBidi"/>
+          <w:color w:val="auto"/>
+          <w:sz w:val="24"/>
+          <w:szCs w:val="24"/>
+          <w:u w:val="none"/>
+        </w:rPr>
+        <w:t xml:space="preserve"> A fórum oldalára való navigáláshoz csak </w:t>
+      </w:r>
+      <w:r>
+        <w:rPr>
+          <w:rFonts w:ascii="Calibri" w:hAnsi="Calibri" w:eastAsia="Calibri" w:cs="" w:asciiTheme="minorAscii" w:hAnsiTheme="minorAscii" w:eastAsiaTheme="minorAscii" w:cstheme="minorBidi"/>
+          <w:color w:val="auto"/>
+          <w:sz w:val="24"/>
+          <w:szCs w:val="24"/>
+          <w:u w:val="none"/>
+        </w:rPr>
+        <w:t>kattintson bele</w:t>
+      </w:r>
+      <w:r>
+        <w:rPr>
+          <w:rFonts w:ascii="Calibri" w:hAnsi="Calibri" w:eastAsia="Calibri" w:cs="" w:asciiTheme="minorAscii" w:hAnsiTheme="minorAscii" w:eastAsiaTheme="minorAscii" w:cstheme="minorBidi"/>
+          <w:color w:val="auto"/>
+          <w:sz w:val="24"/>
+          <w:szCs w:val="24"/>
+          <w:u w:val="none"/>
+        </w:rPr>
+        <w:t xml:space="preserve"> az adott </w:t>
+      </w:r>
+      <w:r>
+        <w:rPr>
+          <w:rFonts w:ascii="Calibri" w:hAnsi="Calibri" w:eastAsia="Calibri" w:cs="" w:asciiTheme="minorAscii" w:hAnsiTheme="minorAscii" w:eastAsiaTheme="minorAscii" w:cstheme="minorBidi"/>
+          <w:color w:val="auto"/>
+          <w:sz w:val="24"/>
+          <w:szCs w:val="24"/>
+          <w:u w:val="none"/>
+        </w:rPr>
+        <w:t>kategória saját tömbjébe.</w:t>
+      </w:r>
+      <w:r>
+        <w:rPr>
+          <w:rFonts w:ascii="Calibri" w:hAnsi="Calibri" w:eastAsia="Calibri" w:cs="" w:asciiTheme="minorAscii" w:hAnsiTheme="minorAscii" w:eastAsiaTheme="minorAscii" w:cstheme="minorBidi"/>
+          <w:color w:val="auto"/>
+          <w:sz w:val="24"/>
+          <w:szCs w:val="24"/>
+          <w:u w:val="none"/>
         </w:rPr>
         <w:t xml:space="preserve"> </w:t>
       </w:r>
-    </w:p>
-    <w:p>
-      <w:pPr>
-        <w:pStyle w:val="Norml"/>
-        <w:suppressLineNumbers w:val="0"/>
-        <w:bidi w:val="0"/>
-        <w:spacing w:before="0" w:beforeAutospacing="off" w:after="160" w:afterAutospacing="off" w:line="259" w:lineRule="auto"/>
-        <w:ind w:left="0" w:right="0"/>
-        <w:jc w:val="both"/>
-        <w:rPr>
-          <w:sz w:val="22"/>
-          <w:szCs w:val="22"/>
-        </w:rPr>
-      </w:pPr>
       <w:r>
         <w:drawing>
-          <wp:inline wp14:editId="629CBCE3" wp14:anchorId="4D32F434">
-            <wp:extent cx="5534026" cy="3886200"/>
+          <wp:inline wp14:editId="401BB601" wp14:anchorId="5C8057E1">
+            <wp:extent cx="5781675" cy="2914928"/>
             <wp:effectExtent l="0" t="0" r="0" b="0"/>
-            <wp:docPr id="1975092491" name="" title=""/>
+            <wp:docPr id="1230935293" name="" title=""/>
             <wp:cNvGraphicFramePr>
               <a:graphicFrameLocks noChangeAspect="1"/>
             </wp:cNvGraphicFramePr>
@@ -1617,7 +2310,7 @@
                     <pic:cNvPicPr/>
                   </pic:nvPicPr>
                   <pic:blipFill>
-                    <a:blip r:embed="R9f45da63053c41f2">
+                    <a:blip r:embed="R825e39fea0a144a7">
                       <a:extLst>
                         <a:ext xmlns:a="http://schemas.openxmlformats.org/drawingml/2006/main" uri="{28A0092B-C50C-407E-A947-70E740481C1C}">
                           <a14:useLocalDpi val="0"/>
@@ -1631,7 +2324,7 @@
                   <pic:spPr>
                     <a:xfrm>
                       <a:off x="0" y="0"/>
-                      <a:ext cx="5534026" cy="3886200"/>
+                      <a:ext cx="5781675" cy="2914928"/>
                     </a:xfrm>
                     <a:prstGeom prst="rect">
                       <a:avLst/>
@@ -1643,169 +2336,372 @@
           </wp:inline>
         </w:drawing>
       </w:r>
-    </w:p>
-    <w:p>
-      <w:pPr>
-        <w:pStyle w:val="ListParagraph"/>
-        <w:numPr>
-          <w:ilvl w:val="0"/>
-          <w:numId w:val="12"/>
-        </w:numPr>
+      <w:r>
+        <w:rPr>
+          <w:rFonts w:ascii="Calibri" w:hAnsi="Calibri" w:eastAsia="Calibri" w:cs="" w:asciiTheme="minorAscii" w:hAnsiTheme="minorAscii" w:eastAsiaTheme="minorAscii" w:cstheme="minorBidi"/>
+          <w:color w:val="auto"/>
+          <w:sz w:val="24"/>
+          <w:szCs w:val="24"/>
+          <w:u w:val="none"/>
+        </w:rPr>
+        <w:t>Miután a felhasználó a kategóriára kattintott egy hasonló oldalt fog látni. Ezen az oldalon láthatja a mások által létrehozott</w:t>
+      </w:r>
+      <w:r>
+        <w:rPr>
+          <w:rFonts w:ascii="Calibri" w:hAnsi="Calibri" w:eastAsia="Calibri" w:cs="" w:asciiTheme="minorAscii" w:hAnsiTheme="minorAscii" w:eastAsiaTheme="minorAscii" w:cstheme="minorBidi"/>
+          <w:color w:val="auto"/>
+          <w:sz w:val="24"/>
+          <w:szCs w:val="24"/>
+          <w:u w:val="none"/>
+        </w:rPr>
+        <w:t xml:space="preserve"> posztokat, és akár sajátot is hozhat létre.</w:t>
+      </w:r>
+      <w:r>
+        <w:rPr>
+          <w:rFonts w:ascii="Calibri" w:hAnsi="Calibri" w:eastAsia="Calibri" w:cs="" w:asciiTheme="minorAscii" w:hAnsiTheme="minorAscii" w:eastAsiaTheme="minorAscii" w:cstheme="minorBidi"/>
+          <w:color w:val="auto"/>
+          <w:sz w:val="24"/>
+          <w:szCs w:val="24"/>
+          <w:u w:val="none"/>
+        </w:rPr>
+        <w:t xml:space="preserve"> </w:t>
+      </w:r>
+    </w:p>
+    <w:p>
+      <w:pPr>
+        <w:pStyle w:val="Norml"/>
         <w:suppressLineNumbers w:val="0"/>
         <w:bidi w:val="0"/>
         <w:spacing w:before="0" w:beforeAutospacing="off" w:after="160" w:afterAutospacing="off" w:line="259" w:lineRule="auto"/>
         <w:ind w:right="0"/>
         <w:jc w:val="both"/>
         <w:rPr>
-          <w:color w:val="FF0000"/>
-          <w:sz w:val="22"/>
-          <w:szCs w:val="22"/>
-        </w:rPr>
-      </w:pPr>
-      <w:r>
-        <w:rPr>
-          <w:sz w:val="22"/>
-          <w:szCs w:val="22"/>
-        </w:rPr>
-        <w:t>Az ikonra kattintva a felhasználó visszatérhet a főoldalra</w:t>
-      </w:r>
-    </w:p>
-    <w:p>
-      <w:pPr>
-        <w:pStyle w:val="ListParagraph"/>
-        <w:numPr>
-          <w:ilvl w:val="0"/>
-          <w:numId w:val="12"/>
-        </w:numPr>
+          <w:rFonts w:ascii="Calibri" w:hAnsi="Calibri" w:eastAsia="Calibri" w:cs="" w:asciiTheme="minorAscii" w:hAnsiTheme="minorAscii" w:eastAsiaTheme="minorAscii" w:cstheme="minorBidi"/>
+          <w:color w:val="auto"/>
+          <w:sz w:val="24"/>
+          <w:szCs w:val="24"/>
+          <w:u w:val="none"/>
+        </w:rPr>
+      </w:pPr>
+    </w:p>
+    <w:p>
+      <w:pPr>
+        <w:pStyle w:val="Norml"/>
         <w:suppressLineNumbers w:val="0"/>
         <w:bidi w:val="0"/>
         <w:spacing w:before="0" w:beforeAutospacing="off" w:after="160" w:afterAutospacing="off" w:line="259" w:lineRule="auto"/>
         <w:ind w:right="0"/>
         <w:jc w:val="both"/>
         <w:rPr>
-          <w:color w:val="FF0000"/>
-          <w:sz w:val="22"/>
-          <w:szCs w:val="22"/>
-        </w:rPr>
-      </w:pPr>
-      <w:r>
-        <w:rPr>
-          <w:sz w:val="22"/>
-          <w:szCs w:val="22"/>
-        </w:rPr>
-        <w:t xml:space="preserve">A </w:t>
-      </w:r>
-      <w:r>
-        <w:rPr>
-          <w:sz w:val="22"/>
-          <w:szCs w:val="22"/>
-        </w:rPr>
-        <w:t>főoldalon</w:t>
-      </w:r>
-      <w:r>
-        <w:rPr>
-          <w:sz w:val="22"/>
-          <w:szCs w:val="22"/>
-        </w:rPr>
-        <w:t>,</w:t>
-      </w:r>
-      <w:r>
-        <w:rPr>
-          <w:sz w:val="22"/>
-          <w:szCs w:val="22"/>
-        </w:rPr>
-        <w:t xml:space="preserve"> valamint az oldal alján elhelyezkedő navigációs mezőben bármely oldalra kattintva ez a mező </w:t>
-      </w:r>
-      <w:r>
-        <w:rPr>
-          <w:sz w:val="22"/>
-          <w:szCs w:val="22"/>
-        </w:rPr>
-        <w:t>m</w:t>
-      </w:r>
-      <w:r>
-        <w:rPr>
-          <w:sz w:val="22"/>
-          <w:szCs w:val="22"/>
-        </w:rPr>
-        <w:t>e</w:t>
-      </w:r>
-      <w:r>
-        <w:rPr>
-          <w:sz w:val="22"/>
-          <w:szCs w:val="22"/>
-        </w:rPr>
-        <w:t>g fog je</w:t>
-      </w:r>
-      <w:r>
-        <w:rPr>
-          <w:sz w:val="22"/>
-          <w:szCs w:val="22"/>
-        </w:rPr>
-        <w:t xml:space="preserve">lenni mindig ugyanúgy. Ezekre kattintva különböző témájú oldalakra lesz </w:t>
-      </w:r>
-      <w:r>
-        <w:rPr>
-          <w:sz w:val="22"/>
-          <w:szCs w:val="22"/>
-        </w:rPr>
-        <w:t>át</w:t>
-      </w:r>
-      <w:r>
-        <w:rPr>
-          <w:sz w:val="22"/>
-          <w:szCs w:val="22"/>
-        </w:rPr>
-        <w:t>irányítv</w:t>
-      </w:r>
-      <w:r>
-        <w:rPr>
-          <w:sz w:val="22"/>
-          <w:szCs w:val="22"/>
-        </w:rPr>
-        <w:t>a a felhas</w:t>
-      </w:r>
-      <w:r>
-        <w:rPr>
-          <w:sz w:val="22"/>
-          <w:szCs w:val="22"/>
-        </w:rPr>
-        <w:t>ználó. (Példá</w:t>
-      </w:r>
-      <w:r>
-        <w:rPr>
-          <w:sz w:val="22"/>
-          <w:szCs w:val="22"/>
-        </w:rPr>
-        <w:t xml:space="preserve">ul a </w:t>
-      </w:r>
-      <w:r>
-        <w:rPr>
-          <w:sz w:val="22"/>
-          <w:szCs w:val="22"/>
-        </w:rPr>
-        <w:t xml:space="preserve">szabályzaton a szabályzat, GYAK a gyakori </w:t>
-      </w:r>
-      <w:r>
-        <w:rPr>
-          <w:sz w:val="22"/>
-          <w:szCs w:val="22"/>
-        </w:rPr>
-        <w:t>kér</w:t>
-      </w:r>
-      <w:r>
-        <w:rPr>
-          <w:sz w:val="22"/>
-          <w:szCs w:val="22"/>
-        </w:rPr>
-        <w:t>dések</w:t>
-      </w:r>
-      <w:r>
-        <w:rPr>
-          <w:sz w:val="22"/>
-          <w:szCs w:val="22"/>
-        </w:rPr>
-        <w:t xml:space="preserve"> stb.)</w:t>
+          <w:rFonts w:ascii="Calibri" w:hAnsi="Calibri" w:eastAsia="Calibri" w:cs="" w:asciiTheme="minorAscii" w:hAnsiTheme="minorAscii" w:eastAsiaTheme="minorAscii" w:cstheme="minorBidi"/>
+          <w:color w:val="auto"/>
+          <w:sz w:val="24"/>
+          <w:szCs w:val="24"/>
+          <w:u w:val="none"/>
+        </w:rPr>
+      </w:pPr>
+    </w:p>
+    <w:p>
+      <w:pPr>
+        <w:pStyle w:val="Norml"/>
+        <w:suppressLineNumbers w:val="0"/>
+        <w:bidi w:val="0"/>
+        <w:spacing w:before="0" w:beforeAutospacing="off" w:after="160" w:afterAutospacing="off" w:line="259" w:lineRule="auto"/>
+        <w:ind w:right="0"/>
+        <w:jc w:val="both"/>
+        <w:rPr>
+          <w:rFonts w:ascii="Calibri" w:hAnsi="Calibri" w:eastAsia="Calibri" w:cs="" w:asciiTheme="minorAscii" w:hAnsiTheme="minorAscii" w:eastAsiaTheme="minorAscii" w:cstheme="minorBidi"/>
+          <w:color w:val="auto"/>
+          <w:sz w:val="24"/>
+          <w:szCs w:val="24"/>
+          <w:u w:val="none"/>
+        </w:rPr>
+      </w:pPr>
+    </w:p>
+    <w:p>
+      <w:pPr>
+        <w:pStyle w:val="Norml"/>
+        <w:suppressLineNumbers w:val="0"/>
+        <w:bidi w:val="0"/>
+        <w:spacing w:before="0" w:beforeAutospacing="off" w:after="160" w:afterAutospacing="off" w:line="259" w:lineRule="auto"/>
+        <w:ind w:right="0"/>
+        <w:jc w:val="both"/>
+        <w:rPr>
+          <w:rFonts w:ascii="Calibri" w:hAnsi="Calibri" w:eastAsia="Calibri" w:cs="" w:asciiTheme="minorAscii" w:hAnsiTheme="minorAscii" w:eastAsiaTheme="minorAscii" w:cstheme="minorBidi"/>
+          <w:color w:val="auto"/>
+          <w:sz w:val="24"/>
+          <w:szCs w:val="24"/>
+          <w:u w:val="none"/>
+        </w:rPr>
+      </w:pPr>
+      <w:r>
+        <w:rPr>
+          <w:rFonts w:ascii="Calibri" w:hAnsi="Calibri" w:eastAsia="Calibri" w:cs="" w:asciiTheme="minorAscii" w:hAnsiTheme="minorAscii" w:eastAsiaTheme="minorAscii" w:cstheme="minorBidi"/>
+          <w:color w:val="auto"/>
+          <w:sz w:val="24"/>
+          <w:szCs w:val="24"/>
+          <w:u w:val="none"/>
+        </w:rPr>
+        <w:t>A felhasználó megtekintheti egy poszt kommentjeit a komment gombra nyomva.</w:t>
+      </w:r>
+    </w:p>
+    <w:p>
+      <w:pPr>
+        <w:pStyle w:val="Norml"/>
+        <w:suppressLineNumbers w:val="0"/>
+        <w:bidi w:val="0"/>
+        <w:spacing w:before="0" w:beforeAutospacing="off" w:after="160" w:afterAutospacing="off" w:line="259" w:lineRule="auto"/>
+        <w:ind w:right="0"/>
+        <w:jc w:val="both"/>
+        <w:rPr>
+          <w:rFonts w:ascii="Calibri" w:hAnsi="Calibri" w:eastAsia="Calibri" w:cs="" w:asciiTheme="minorAscii" w:hAnsiTheme="minorAscii" w:eastAsiaTheme="minorAscii" w:cstheme="minorBidi"/>
+          <w:color w:val="auto"/>
+          <w:sz w:val="24"/>
+          <w:szCs w:val="24"/>
+          <w:u w:val="none"/>
+        </w:rPr>
+      </w:pPr>
+      <w:r>
+        <w:drawing>
+          <wp:inline wp14:editId="274E4130" wp14:anchorId="254BBCA1">
+            <wp:extent cx="6080400" cy="3052867"/>
+            <wp:effectExtent l="0" t="0" r="0" b="0"/>
+            <wp:docPr id="493178757" name="" title=""/>
+            <wp:cNvGraphicFramePr>
+              <a:graphicFrameLocks noChangeAspect="1"/>
+            </wp:cNvGraphicFramePr>
+            <a:graphic>
+              <a:graphicData uri="http://schemas.openxmlformats.org/drawingml/2006/picture">
+                <pic:pic>
+                  <pic:nvPicPr>
+                    <pic:cNvPr id="0" name=""/>
+                    <pic:cNvPicPr/>
+                  </pic:nvPicPr>
+                  <pic:blipFill>
+                    <a:blip r:embed="R083b0a7f70e849ce">
+                      <a:extLst>
+                        <a:ext xmlns:a="http://schemas.openxmlformats.org/drawingml/2006/main" uri="{28A0092B-C50C-407E-A947-70E740481C1C}">
+                          <a14:useLocalDpi val="0"/>
+                        </a:ext>
+                      </a:extLst>
+                    </a:blip>
+                    <a:stretch>
+                      <a:fillRect/>
+                    </a:stretch>
+                  </pic:blipFill>
+                  <pic:spPr>
+                    <a:xfrm>
+                      <a:off x="0" y="0"/>
+                      <a:ext cx="6080400" cy="3052867"/>
+                    </a:xfrm>
+                    <a:prstGeom prst="rect">
+                      <a:avLst/>
+                    </a:prstGeom>
+                  </pic:spPr>
+                </pic:pic>
+              </a:graphicData>
+            </a:graphic>
+          </wp:inline>
+        </w:drawing>
+      </w:r>
+      <w:r>
+        <w:rPr>
+          <w:rFonts w:ascii="Calibri" w:hAnsi="Calibri" w:eastAsia="Calibri" w:cs="" w:asciiTheme="minorAscii" w:hAnsiTheme="minorAscii" w:eastAsiaTheme="minorAscii" w:cstheme="minorBidi"/>
+          <w:color w:val="auto"/>
+          <w:sz w:val="24"/>
+          <w:szCs w:val="24"/>
+          <w:u w:val="none"/>
+        </w:rPr>
+        <w:t xml:space="preserve">A gombot megnyomva a </w:t>
+      </w:r>
+      <w:r>
+        <w:rPr>
+          <w:rFonts w:ascii="Calibri" w:hAnsi="Calibri" w:eastAsia="Calibri" w:cs="" w:asciiTheme="minorAscii" w:hAnsiTheme="minorAscii" w:eastAsiaTheme="minorAscii" w:cstheme="minorBidi"/>
+          <w:color w:val="auto"/>
+          <w:sz w:val="24"/>
+          <w:szCs w:val="24"/>
+          <w:u w:val="none"/>
+        </w:rPr>
+        <w:t xml:space="preserve">felhasználó a kommentek oldalra lesz </w:t>
+      </w:r>
+      <w:r>
+        <w:rPr>
+          <w:rFonts w:ascii="Calibri" w:hAnsi="Calibri" w:eastAsia="Calibri" w:cs="" w:asciiTheme="minorAscii" w:hAnsiTheme="minorAscii" w:eastAsiaTheme="minorAscii" w:cstheme="minorBidi"/>
+          <w:color w:val="auto"/>
+          <w:sz w:val="24"/>
+          <w:szCs w:val="24"/>
+          <w:u w:val="none"/>
+        </w:rPr>
+        <w:t>átirányítva</w:t>
+      </w:r>
+      <w:r>
+        <w:rPr>
+          <w:rFonts w:ascii="Calibri" w:hAnsi="Calibri" w:eastAsia="Calibri" w:cs="" w:asciiTheme="minorAscii" w:hAnsiTheme="minorAscii" w:eastAsiaTheme="minorAscii" w:cstheme="minorBidi"/>
+          <w:color w:val="auto"/>
+          <w:sz w:val="24"/>
+          <w:szCs w:val="24"/>
+          <w:u w:val="none"/>
+        </w:rPr>
+        <w:t>:</w:t>
+      </w:r>
+    </w:p>
+    <w:p>
+      <w:pPr>
+        <w:pStyle w:val="Norml"/>
+        <w:bidi w:val="0"/>
+        <w:spacing w:before="0" w:beforeAutospacing="off" w:after="160" w:afterAutospacing="off" w:line="259" w:lineRule="auto"/>
+        <w:ind w:right="0"/>
+        <w:jc w:val="both"/>
+      </w:pPr>
+      <w:r>
+        <w:drawing>
+          <wp:inline wp14:editId="41EF9100" wp14:anchorId="45DCF00C">
+            <wp:extent cx="6079650" cy="3034800"/>
+            <wp:effectExtent l="0" t="0" r="0" b="0"/>
+            <wp:docPr id="2137336229" name="" title=""/>
+            <wp:cNvGraphicFramePr>
+              <a:graphicFrameLocks noChangeAspect="1"/>
+            </wp:cNvGraphicFramePr>
+            <a:graphic>
+              <a:graphicData uri="http://schemas.openxmlformats.org/drawingml/2006/picture">
+                <pic:pic>
+                  <pic:nvPicPr>
+                    <pic:cNvPr id="0" name=""/>
+                    <pic:cNvPicPr/>
+                  </pic:nvPicPr>
+                  <pic:blipFill>
+                    <a:blip r:embed="R2d857493c772452c">
+                      <a:extLst>
+                        <a:ext xmlns:a="http://schemas.openxmlformats.org/drawingml/2006/main" uri="{28A0092B-C50C-407E-A947-70E740481C1C}">
+                          <a14:useLocalDpi val="0"/>
+                        </a:ext>
+                      </a:extLst>
+                    </a:blip>
+                    <a:stretch>
+                      <a:fillRect/>
+                    </a:stretch>
+                  </pic:blipFill>
+                  <pic:spPr>
+                    <a:xfrm>
+                      <a:off x="0" y="0"/>
+                      <a:ext cx="6079650" cy="3034800"/>
+                    </a:xfrm>
+                    <a:prstGeom prst="rect">
+                      <a:avLst/>
+                    </a:prstGeom>
+                  </pic:spPr>
+                </pic:pic>
+              </a:graphicData>
+            </a:graphic>
+          </wp:inline>
+        </w:drawing>
+      </w:r>
+    </w:p>
+    <w:p>
+      <w:pPr>
+        <w:pStyle w:val="Norml"/>
+        <w:bidi w:val="0"/>
+        <w:spacing w:before="0" w:beforeAutospacing="off" w:after="160" w:afterAutospacing="off" w:line="259" w:lineRule="auto"/>
+        <w:ind w:right="0"/>
+        <w:jc w:val="both"/>
+      </w:pPr>
+      <w:r>
+        <w:rPr/>
+        <w:t>Ezen az oldalon megtekintheti az adott posztot, a kommentjeit (amennyiben van), és saját hozzászólást is hozhat létre</w:t>
+      </w:r>
+      <w:r>
+        <w:rPr/>
+        <w:t xml:space="preserve"> </w:t>
+      </w:r>
+      <w:r>
+        <w:rPr/>
+        <w:t>a ”Komment</w:t>
+      </w:r>
+      <w:r>
+        <w:rPr/>
+        <w:t xml:space="preserve"> létrehozása” gombbal</w:t>
+      </w:r>
+      <w:r>
+        <w:rPr/>
+        <w:t>.</w:t>
+      </w:r>
+    </w:p>
+    <w:p>
+      <w:pPr>
+        <w:pStyle w:val="Norml"/>
+        <w:bidi w:val="0"/>
+        <w:spacing w:before="0" w:beforeAutospacing="off" w:after="160" w:afterAutospacing="off" w:line="259" w:lineRule="auto"/>
+        <w:ind w:right="0"/>
+        <w:jc w:val="both"/>
+      </w:pPr>
+      <w:r>
+        <w:drawing>
+          <wp:inline wp14:editId="1E0EB463" wp14:anchorId="63EB03BC">
+            <wp:extent cx="6039654" cy="3034800"/>
+            <wp:effectExtent l="0" t="0" r="0" b="0"/>
+            <wp:docPr id="222142054" name="" title=""/>
+            <wp:cNvGraphicFramePr>
+              <a:graphicFrameLocks noChangeAspect="1"/>
+            </wp:cNvGraphicFramePr>
+            <a:graphic>
+              <a:graphicData uri="http://schemas.openxmlformats.org/drawingml/2006/picture">
+                <pic:pic>
+                  <pic:nvPicPr>
+                    <pic:cNvPr id="0" name=""/>
+                    <pic:cNvPicPr/>
+                  </pic:nvPicPr>
+                  <pic:blipFill>
+                    <a:blip r:embed="R3de5911b484840e5">
+                      <a:extLst>
+                        <a:ext xmlns:a="http://schemas.openxmlformats.org/drawingml/2006/main" uri="{28A0092B-C50C-407E-A947-70E740481C1C}">
+                          <a14:useLocalDpi val="0"/>
+                        </a:ext>
+                      </a:extLst>
+                    </a:blip>
+                    <a:stretch>
+                      <a:fillRect/>
+                    </a:stretch>
+                  </pic:blipFill>
+                  <pic:spPr>
+                    <a:xfrm>
+                      <a:off x="0" y="0"/>
+                      <a:ext cx="6039654" cy="3034800"/>
+                    </a:xfrm>
+                    <a:prstGeom prst="rect">
+                      <a:avLst/>
+                    </a:prstGeom>
+                  </pic:spPr>
+                </pic:pic>
+              </a:graphicData>
+            </a:graphic>
+          </wp:inline>
+        </w:drawing>
+      </w:r>
+    </w:p>
+    <w:p>
+      <w:pPr>
+        <w:pStyle w:val="Norml"/>
+        <w:bidi w:val="0"/>
+        <w:spacing w:before="0" w:beforeAutospacing="off" w:after="160" w:afterAutospacing="off" w:line="259" w:lineRule="auto"/>
+        <w:ind w:right="0"/>
+        <w:jc w:val="both"/>
+      </w:pPr>
+      <w:r>
+        <w:rPr/>
+        <w:t>A felugró ablakban le tudja írni a komment tartalmát, és amennyiben leírta, a “Közzététel” gombbal azt a poszt alá ki fogja írni.</w:t>
+      </w:r>
+    </w:p>
+    <w:p>
+      <w:pPr>
+        <w:pStyle w:val="Norml"/>
+        <w:bidi w:val="0"/>
+        <w:spacing w:before="0" w:beforeAutospacing="off" w:after="160" w:afterAutospacing="off" w:line="259" w:lineRule="auto"/>
+        <w:ind w:right="0"/>
+        <w:jc w:val="both"/>
+      </w:pPr>
+      <w:r>
+        <w:rPr/>
+        <w:t>A felhasználó képes a saját üzeneteit szerkeszteni, és ha kell, akkor törölni is.</w:t>
       </w:r>
     </w:p>
     <w:sectPr>
@@ -1996,9 +2892,12 @@
 <file path=word/intelligence2.xml><?xml version="1.0" encoding="utf-8"?>
 <int2:intelligence xmlns:int2="http://schemas.microsoft.com/office/intelligence/2020/intelligence">
   <int2:observations>
-    <int2:bookmark int2:bookmarkName="_Int_Vl9jdeU8" int2:invalidationBookmarkName="" int2:hashCode="6w/ZLp03btQBVu" int2:id="90orWxvq">
+    <int2:textHash int2:hashCode="JkMe50YOqBtLLQ" int2:id="qAmkEGUt">
       <int2:state int2:type="AugLoop_Text_Critique" int2:value="Rejected"/>
-    </int2:bookmark>
+    </int2:textHash>
+    <int2:textHash int2:hashCode="uakmWcwHOa0Iub" int2:id="rixMJpZU">
+      <int2:state int2:type="AugLoop_Text_Critique" int2:value="Rejected"/>
+    </int2:textHash>
   </int2:observations>
   <int2:intelligenceSettings/>
 </int2:intelligence>
@@ -2020,12 +2919,15 @@
     </w:lvl>
     <w:lvl xmlns:w="http://schemas.openxmlformats.org/wordprocessingml/2006/main" w:ilvl="1">
       <w:start w:val="1"/>
-      <w:numFmt w:val="lowerLetter"/>
-      <w:lvlText w:val="%2."/>
+      <w:numFmt w:val="bullet"/>
+      <w:lvlText w:val=""/>
       <w:lvlJc w:val="left"/>
       <w:pPr>
         <w:ind w:left="1440" w:hanging="360"/>
       </w:pPr>
+      <w:rPr>
+        <w:rFonts w:hint="default" w:ascii="Symbol" w:hAnsi="Symbol"/>
+      </w:rPr>
     </w:lvl>
     <w:lvl xmlns:w="http://schemas.openxmlformats.org/wordprocessingml/2006/main" w:ilvl="2">
       <w:start w:val="1"/>
@@ -3672,8 +4574,13 @@
     <w:lsdException w:name="List Table 7 Colorful Accent 6" w:uiPriority="52"/>
   </w:latentStyles>
   <w:style w:type="paragraph" w:styleId="Norml" w:default="1">
+    <w:uiPriority w:val="0"/>
     <w:name w:val="Normal"/>
     <w:qFormat/>
+    <w:rsid w:val="27963C86"/>
+    <w:rPr>
+      <w:noProof w:val="0"/>
+    </w:rPr>
   </w:style>
   <w:style w:type="character" w:styleId="Bekezdsalapbettpusa" w:default="1">
     <w:name w:val="Default Paragraph Font"/>
@@ -3702,14 +4609,16 @@
     <w:semiHidden/>
     <w:unhideWhenUsed/>
   </w:style>
-  <w:style xmlns:w14="http://schemas.microsoft.com/office/word/2010/wordml" xmlns:mc="http://schemas.openxmlformats.org/markup-compatibility/2006" xmlns:w="http://schemas.openxmlformats.org/wordprocessingml/2006/main" w:type="paragraph" w:styleId="ListParagraph" mc:Ignorable="w14">
-    <w:name xmlns:w="http://schemas.openxmlformats.org/wordprocessingml/2006/main" w:val="List Paragraph"/>
-    <w:basedOn xmlns:w="http://schemas.openxmlformats.org/wordprocessingml/2006/main" w:val="Norml"/>
-    <w:uiPriority xmlns:w="http://schemas.openxmlformats.org/wordprocessingml/2006/main" w:val="34"/>
-    <w:qFormat xmlns:w="http://schemas.openxmlformats.org/wordprocessingml/2006/main"/>
-    <w:pPr xmlns:w="http://schemas.openxmlformats.org/wordprocessingml/2006/main">
-      <w:ind xmlns:w="http://schemas.openxmlformats.org/wordprocessingml/2006/main" w:left="720"/>
-      <w:contextualSpacing xmlns:w="http://schemas.openxmlformats.org/wordprocessingml/2006/main"/>
+  <w:style w:type="paragraph" w:styleId="ListParagraph">
+    <w:uiPriority w:val="34"/>
+    <w:name w:val="List Paragraph"/>
+    <w:basedOn w:val="Norml"/>
+    <w:qFormat/>
+    <w:rsid w:val="27963C86"/>
+    <w:pPr>
+      <w:spacing/>
+      <w:ind w:left="720"/>
+      <w:contextualSpacing/>
     </w:pPr>
   </w:style>
   <w:style xmlns:w="http://schemas.openxmlformats.org/wordprocessingml/2006/main" w:type="table" w:styleId="TableGrid">
@@ -3744,18 +4653,19 @@
     <w:link xmlns:w="http://schemas.openxmlformats.org/wordprocessingml/2006/main" w:val="Header"/>
     <w:uiPriority xmlns:w="http://schemas.openxmlformats.org/wordprocessingml/2006/main" w:val="99"/>
   </w:style>
-  <w:style xmlns:w14="http://schemas.microsoft.com/office/word/2010/wordml" xmlns:mc="http://schemas.openxmlformats.org/markup-compatibility/2006" xmlns:w="http://schemas.openxmlformats.org/wordprocessingml/2006/main" w:type="paragraph" w:styleId="Header" mc:Ignorable="w14">
-    <w:name xmlns:w="http://schemas.openxmlformats.org/wordprocessingml/2006/main" w:val="header"/>
-    <w:basedOn xmlns:w="http://schemas.openxmlformats.org/wordprocessingml/2006/main" w:val="Norml"/>
-    <w:link xmlns:w="http://schemas.openxmlformats.org/wordprocessingml/2006/main" w:val="HeaderChar"/>
-    <w:uiPriority xmlns:w="http://schemas.openxmlformats.org/wordprocessingml/2006/main" w:val="99"/>
-    <w:unhideWhenUsed xmlns:w="http://schemas.openxmlformats.org/wordprocessingml/2006/main"/>
-    <w:pPr xmlns:w="http://schemas.openxmlformats.org/wordprocessingml/2006/main">
-      <w:tabs xmlns:w="http://schemas.openxmlformats.org/wordprocessingml/2006/main">
-        <w:tab w:val="center" w:pos="4680"/>
-        <w:tab w:val="right" w:pos="9360"/>
+  <w:style w:type="paragraph" w:styleId="Header">
+    <w:uiPriority w:val="99"/>
+    <w:name w:val="header"/>
+    <w:basedOn w:val="Norml"/>
+    <w:unhideWhenUsed/>
+    <w:link w:val="HeaderChar"/>
+    <w:rsid w:val="27963C86"/>
+    <w:pPr>
+      <w:tabs>
+        <w:tab w:val="center" w:leader="none" w:pos="4680"/>
+        <w:tab w:val="right" w:leader="none" w:pos="9360"/>
       </w:tabs>
-      <w:spacing xmlns:w="http://schemas.openxmlformats.org/wordprocessingml/2006/main" w:after="0" w:line="240" w:lineRule="auto"/>
+      <w:spacing w:after="0" w:line="240" w:lineRule="auto"/>
     </w:pPr>
   </w:style>
   <w:style xmlns:w14="http://schemas.microsoft.com/office/word/2010/wordml" xmlns:mc="http://schemas.openxmlformats.org/markup-compatibility/2006" xmlns:w="http://schemas.openxmlformats.org/wordprocessingml/2006/main" w:type="character" w:styleId="FooterChar" w:customStyle="1" mc:Ignorable="w14">
@@ -3764,18 +4674,422 @@
     <w:link xmlns:w="http://schemas.openxmlformats.org/wordprocessingml/2006/main" w:val="Footer"/>
     <w:uiPriority xmlns:w="http://schemas.openxmlformats.org/wordprocessingml/2006/main" w:val="99"/>
   </w:style>
-  <w:style xmlns:w14="http://schemas.microsoft.com/office/word/2010/wordml" xmlns:mc="http://schemas.openxmlformats.org/markup-compatibility/2006" xmlns:w="http://schemas.openxmlformats.org/wordprocessingml/2006/main" w:type="paragraph" w:styleId="Footer" mc:Ignorable="w14">
-    <w:name xmlns:w="http://schemas.openxmlformats.org/wordprocessingml/2006/main" w:val="footer"/>
-    <w:basedOn xmlns:w="http://schemas.openxmlformats.org/wordprocessingml/2006/main" w:val="Norml"/>
-    <w:link xmlns:w="http://schemas.openxmlformats.org/wordprocessingml/2006/main" w:val="FooterChar"/>
-    <w:uiPriority xmlns:w="http://schemas.openxmlformats.org/wordprocessingml/2006/main" w:val="99"/>
-    <w:unhideWhenUsed xmlns:w="http://schemas.openxmlformats.org/wordprocessingml/2006/main"/>
-    <w:pPr xmlns:w="http://schemas.openxmlformats.org/wordprocessingml/2006/main">
-      <w:tabs xmlns:w="http://schemas.openxmlformats.org/wordprocessingml/2006/main">
-        <w:tab w:val="center" w:pos="4680"/>
-        <w:tab w:val="right" w:pos="9360"/>
+  <w:style w:type="paragraph" w:styleId="Footer">
+    <w:uiPriority w:val="99"/>
+    <w:name w:val="footer"/>
+    <w:basedOn w:val="Norml"/>
+    <w:unhideWhenUsed/>
+    <w:link w:val="FooterChar"/>
+    <w:rsid w:val="27963C86"/>
+    <w:pPr>
+      <w:tabs>
+        <w:tab w:val="center" w:leader="none" w:pos="4680"/>
+        <w:tab w:val="right" w:leader="none" w:pos="9360"/>
       </w:tabs>
-      <w:spacing xmlns:w="http://schemas.openxmlformats.org/wordprocessingml/2006/main" w:after="0" w:line="240" w:lineRule="auto"/>
+      <w:spacing w:after="0" w:line="240" w:lineRule="auto"/>
+    </w:pPr>
+  </w:style>
+  <w:style w:type="paragraph" w:styleId="Heading1">
+    <w:uiPriority w:val="9"/>
+    <w:name w:val="heading 1"/>
+    <w:basedOn w:val="Norml"/>
+    <w:next w:val="Norml"/>
+    <w:link w:val="Heading1Char"/>
+    <w:qFormat/>
+    <w:rsid w:val="27963C86"/>
+    <w:rPr>
+      <w:rFonts w:ascii="Calibri Light" w:hAnsi="Calibri Light" w:eastAsia="" w:cs="" w:asciiTheme="majorAscii" w:hAnsiTheme="majorAscii" w:eastAsiaTheme="majorEastAsia" w:cstheme="majorBidi"/>
+      <w:color w:val="2E74B5" w:themeColor="accent1" w:themeTint="FF" w:themeShade="BF"/>
+      <w:sz w:val="32"/>
+      <w:szCs w:val="32"/>
+    </w:rPr>
+    <w:pPr>
+      <w:keepNext w:val="1"/>
+      <w:keepLines w:val="1"/>
+      <w:spacing w:before="240" w:after="0"/>
+      <w:outlineLvl w:val="0"/>
+    </w:pPr>
+  </w:style>
+  <w:style w:type="paragraph" w:styleId="Heading2">
+    <w:uiPriority w:val="9"/>
+    <w:name w:val="heading 2"/>
+    <w:basedOn w:val="Norml"/>
+    <w:next w:val="Norml"/>
+    <w:unhideWhenUsed/>
+    <w:link w:val="Heading2Char"/>
+    <w:qFormat/>
+    <w:rsid w:val="27963C86"/>
+    <w:rPr>
+      <w:rFonts w:ascii="Calibri Light" w:hAnsi="Calibri Light" w:eastAsia="" w:cs="" w:asciiTheme="majorAscii" w:hAnsiTheme="majorAscii" w:eastAsiaTheme="majorEastAsia" w:cstheme="majorBidi"/>
+      <w:color w:val="2E74B5" w:themeColor="accent1" w:themeTint="FF" w:themeShade="BF"/>
+      <w:sz w:val="26"/>
+      <w:szCs w:val="26"/>
+    </w:rPr>
+    <w:pPr>
+      <w:keepNext w:val="1"/>
+      <w:keepLines w:val="1"/>
+      <w:spacing w:before="40" w:after="0"/>
+      <w:outlineLvl w:val="1"/>
+    </w:pPr>
+  </w:style>
+  <w:style w:type="paragraph" w:styleId="Heading3">
+    <w:uiPriority w:val="9"/>
+    <w:name w:val="heading 3"/>
+    <w:basedOn w:val="Norml"/>
+    <w:next w:val="Norml"/>
+    <w:unhideWhenUsed/>
+    <w:link w:val="Heading3Char"/>
+    <w:qFormat/>
+    <w:rsid w:val="27963C86"/>
+    <w:rPr>
+      <w:rFonts w:ascii="Calibri Light" w:hAnsi="Calibri Light" w:eastAsia="" w:cs="" w:asciiTheme="majorAscii" w:hAnsiTheme="majorAscii" w:eastAsiaTheme="majorEastAsia" w:cstheme="majorBidi"/>
+      <w:color w:val="1F4D78"/>
+      <w:sz w:val="24"/>
+      <w:szCs w:val="24"/>
+    </w:rPr>
+    <w:pPr>
+      <w:keepNext w:val="1"/>
+      <w:keepLines w:val="1"/>
+      <w:spacing w:before="40" w:after="0"/>
+      <w:outlineLvl w:val="2"/>
+    </w:pPr>
+  </w:style>
+  <w:style w:type="paragraph" w:styleId="Heading4">
+    <w:uiPriority w:val="9"/>
+    <w:name w:val="heading 4"/>
+    <w:basedOn w:val="Norml"/>
+    <w:next w:val="Norml"/>
+    <w:unhideWhenUsed/>
+    <w:link w:val="Heading4Char"/>
+    <w:qFormat/>
+    <w:rsid w:val="27963C86"/>
+    <w:rPr>
+      <w:rFonts w:ascii="Calibri Light" w:hAnsi="Calibri Light" w:eastAsia="" w:cs="" w:asciiTheme="majorAscii" w:hAnsiTheme="majorAscii" w:eastAsiaTheme="majorEastAsia" w:cstheme="majorBidi"/>
+      <w:i w:val="1"/>
+      <w:iCs w:val="1"/>
+      <w:color w:val="2E74B5" w:themeColor="accent1" w:themeTint="FF" w:themeShade="BF"/>
+    </w:rPr>
+    <w:pPr>
+      <w:keepNext w:val="1"/>
+      <w:keepLines w:val="1"/>
+      <w:spacing w:before="40" w:after="0"/>
+      <w:outlineLvl w:val="3"/>
+    </w:pPr>
+  </w:style>
+  <w:style w:type="paragraph" w:styleId="Heading5">
+    <w:uiPriority w:val="9"/>
+    <w:name w:val="heading 5"/>
+    <w:basedOn w:val="Norml"/>
+    <w:next w:val="Norml"/>
+    <w:unhideWhenUsed/>
+    <w:link w:val="Heading5Char"/>
+    <w:qFormat/>
+    <w:rsid w:val="27963C86"/>
+    <w:rPr>
+      <w:rFonts w:ascii="Calibri Light" w:hAnsi="Calibri Light" w:eastAsia="" w:cs="" w:asciiTheme="majorAscii" w:hAnsiTheme="majorAscii" w:eastAsiaTheme="majorEastAsia" w:cstheme="majorBidi"/>
+      <w:color w:val="2E74B5" w:themeColor="accent1" w:themeTint="FF" w:themeShade="BF"/>
+    </w:rPr>
+    <w:pPr>
+      <w:keepNext w:val="1"/>
+      <w:keepLines w:val="1"/>
+      <w:spacing w:before="40" w:after="0"/>
+      <w:outlineLvl w:val="4"/>
+    </w:pPr>
+  </w:style>
+  <w:style w:type="paragraph" w:styleId="Heading6">
+    <w:uiPriority w:val="9"/>
+    <w:name w:val="heading 6"/>
+    <w:basedOn w:val="Norml"/>
+    <w:next w:val="Norml"/>
+    <w:unhideWhenUsed/>
+    <w:link w:val="Heading6Char"/>
+    <w:qFormat/>
+    <w:rsid w:val="27963C86"/>
+    <w:rPr>
+      <w:rFonts w:ascii="Calibri Light" w:hAnsi="Calibri Light" w:eastAsia="" w:cs="" w:asciiTheme="majorAscii" w:hAnsiTheme="majorAscii" w:eastAsiaTheme="majorEastAsia" w:cstheme="majorBidi"/>
+      <w:color w:val="1F4D78"/>
+    </w:rPr>
+    <w:pPr>
+      <w:keepNext w:val="1"/>
+      <w:keepLines w:val="1"/>
+      <w:spacing w:before="40" w:after="0"/>
+      <w:outlineLvl w:val="5"/>
+    </w:pPr>
+  </w:style>
+  <w:style w:type="paragraph" w:styleId="Heading7">
+    <w:uiPriority w:val="9"/>
+    <w:name w:val="heading 7"/>
+    <w:basedOn w:val="Norml"/>
+    <w:next w:val="Norml"/>
+    <w:unhideWhenUsed/>
+    <w:link w:val="Heading7Char"/>
+    <w:qFormat/>
+    <w:rsid w:val="27963C86"/>
+    <w:rPr>
+      <w:rFonts w:ascii="Calibri Light" w:hAnsi="Calibri Light" w:eastAsia="" w:cs="" w:asciiTheme="majorAscii" w:hAnsiTheme="majorAscii" w:eastAsiaTheme="majorEastAsia" w:cstheme="majorBidi"/>
+      <w:i w:val="1"/>
+      <w:iCs w:val="1"/>
+      <w:color w:val="1F4D78"/>
+    </w:rPr>
+    <w:pPr>
+      <w:keepNext w:val="1"/>
+      <w:keepLines w:val="1"/>
+      <w:spacing w:before="40" w:after="0"/>
+      <w:outlineLvl w:val="6"/>
+    </w:pPr>
+  </w:style>
+  <w:style w:type="paragraph" w:styleId="Heading8">
+    <w:uiPriority w:val="9"/>
+    <w:name w:val="heading 8"/>
+    <w:basedOn w:val="Norml"/>
+    <w:next w:val="Norml"/>
+    <w:unhideWhenUsed/>
+    <w:link w:val="Heading8Char"/>
+    <w:qFormat/>
+    <w:rsid w:val="27963C86"/>
+    <w:rPr>
+      <w:rFonts w:ascii="Calibri Light" w:hAnsi="Calibri Light" w:eastAsia="" w:cs="" w:asciiTheme="majorAscii" w:hAnsiTheme="majorAscii" w:eastAsiaTheme="majorEastAsia" w:cstheme="majorBidi"/>
+      <w:color w:val="272727"/>
+      <w:sz w:val="21"/>
+      <w:szCs w:val="21"/>
+    </w:rPr>
+    <w:pPr>
+      <w:keepNext w:val="1"/>
+      <w:keepLines w:val="1"/>
+      <w:spacing w:before="40" w:after="0"/>
+      <w:outlineLvl w:val="7"/>
+    </w:pPr>
+  </w:style>
+  <w:style w:type="paragraph" w:styleId="Heading9">
+    <w:uiPriority w:val="9"/>
+    <w:name w:val="heading 9"/>
+    <w:basedOn w:val="Norml"/>
+    <w:next w:val="Norml"/>
+    <w:unhideWhenUsed/>
+    <w:link w:val="Heading9Char"/>
+    <w:qFormat/>
+    <w:rsid w:val="27963C86"/>
+    <w:rPr>
+      <w:rFonts w:ascii="Calibri Light" w:hAnsi="Calibri Light" w:eastAsia="" w:cs="" w:asciiTheme="majorAscii" w:hAnsiTheme="majorAscii" w:eastAsiaTheme="majorEastAsia" w:cstheme="majorBidi"/>
+      <w:i w:val="1"/>
+      <w:iCs w:val="1"/>
+      <w:color w:val="272727"/>
+      <w:sz w:val="21"/>
+      <w:szCs w:val="21"/>
+    </w:rPr>
+    <w:pPr>
+      <w:keepNext w:val="1"/>
+      <w:keepLines w:val="1"/>
+      <w:spacing w:before="40" w:after="0"/>
+      <w:outlineLvl w:val="8"/>
+    </w:pPr>
+  </w:style>
+  <w:style w:type="paragraph" w:styleId="Title">
+    <w:uiPriority w:val="10"/>
+    <w:name w:val="Title"/>
+    <w:basedOn w:val="Norml"/>
+    <w:next w:val="Norml"/>
+    <w:link w:val="TitleChar"/>
+    <w:qFormat/>
+    <w:rsid w:val="27963C86"/>
+    <w:rPr>
+      <w:rFonts w:ascii="Calibri Light" w:hAnsi="Calibri Light" w:eastAsia="" w:cs="" w:asciiTheme="majorAscii" w:hAnsiTheme="majorAscii" w:eastAsiaTheme="majorEastAsia" w:cstheme="majorBidi"/>
+      <w:sz w:val="56"/>
+      <w:szCs w:val="56"/>
+    </w:rPr>
+    <w:pPr>
+      <w:spacing w:after="0" w:line="240" w:lineRule="auto"/>
+      <w:contextualSpacing/>
+    </w:pPr>
+  </w:style>
+  <w:style w:type="paragraph" w:styleId="Subtitle">
+    <w:uiPriority w:val="11"/>
+    <w:name w:val="Subtitle"/>
+    <w:basedOn w:val="Norml"/>
+    <w:next w:val="Norml"/>
+    <w:link w:val="SubtitleChar"/>
+    <w:qFormat/>
+    <w:rsid w:val="27963C86"/>
+    <w:rPr>
+      <w:rFonts w:eastAsia="" w:eastAsiaTheme="minorEastAsia"/>
+      <w:color w:val="5A5A5A"/>
+    </w:rPr>
+  </w:style>
+  <w:style w:type="paragraph" w:styleId="Quote">
+    <w:uiPriority w:val="29"/>
+    <w:name w:val="Quote"/>
+    <w:basedOn w:val="Norml"/>
+    <w:next w:val="Norml"/>
+    <w:link w:val="QuoteChar"/>
+    <w:qFormat/>
+    <w:rsid w:val="27963C86"/>
+    <w:rPr>
+      <w:i w:val="1"/>
+      <w:iCs w:val="1"/>
+      <w:color w:val="404040" w:themeColor="text1" w:themeTint="BF" w:themeShade="FF"/>
+    </w:rPr>
+    <w:pPr>
+      <w:spacing w:before="200"/>
+      <w:ind w:left="864" w:right="864"/>
+      <w:jc w:val="center"/>
+    </w:pPr>
+  </w:style>
+  <w:style w:type="paragraph" w:styleId="IntenseQuote">
+    <w:uiPriority w:val="30"/>
+    <w:name w:val="Intense Quote"/>
+    <w:basedOn w:val="Norml"/>
+    <w:next w:val="Norml"/>
+    <w:link w:val="IntenseQuoteChar"/>
+    <w:qFormat/>
+    <w:rsid w:val="27963C86"/>
+    <w:rPr>
+      <w:i w:val="1"/>
+      <w:iCs w:val="1"/>
+      <w:color w:val="5B9BD5" w:themeColor="accent1" w:themeTint="FF" w:themeShade="FF"/>
+    </w:rPr>
+    <w:pPr>
+      <w:spacing w:before="360" w:after="360"/>
+      <w:ind w:left="864" w:right="864"/>
+      <w:jc w:val="center"/>
+    </w:pPr>
+  </w:style>
+  <w:style w:type="paragraph" w:styleId="TOC1">
+    <w:uiPriority w:val="39"/>
+    <w:name w:val="toc 1"/>
+    <w:basedOn w:val="Norml"/>
+    <w:next w:val="Norml"/>
+    <w:unhideWhenUsed/>
+    <w:rsid w:val="27963C86"/>
+    <w:pPr>
+      <w:spacing w:after="100"/>
+    </w:pPr>
+  </w:style>
+  <w:style w:type="paragraph" w:styleId="TOC2">
+    <w:uiPriority w:val="39"/>
+    <w:name w:val="toc 2"/>
+    <w:basedOn w:val="Norml"/>
+    <w:next w:val="Norml"/>
+    <w:unhideWhenUsed/>
+    <w:rsid w:val="27963C86"/>
+    <w:pPr>
+      <w:spacing w:after="100"/>
+      <w:ind w:left="220"/>
+    </w:pPr>
+  </w:style>
+  <w:style w:type="paragraph" w:styleId="TOC3">
+    <w:uiPriority w:val="39"/>
+    <w:name w:val="toc 3"/>
+    <w:basedOn w:val="Norml"/>
+    <w:next w:val="Norml"/>
+    <w:unhideWhenUsed/>
+    <w:rsid w:val="27963C86"/>
+    <w:pPr>
+      <w:spacing w:after="100"/>
+      <w:ind w:left="440"/>
+    </w:pPr>
+  </w:style>
+  <w:style w:type="paragraph" w:styleId="TOC4">
+    <w:uiPriority w:val="39"/>
+    <w:name w:val="toc 4"/>
+    <w:basedOn w:val="Norml"/>
+    <w:next w:val="Norml"/>
+    <w:unhideWhenUsed/>
+    <w:rsid w:val="27963C86"/>
+    <w:pPr>
+      <w:spacing w:after="100"/>
+      <w:ind w:left="660"/>
+    </w:pPr>
+  </w:style>
+  <w:style w:type="paragraph" w:styleId="TOC5">
+    <w:uiPriority w:val="39"/>
+    <w:name w:val="toc 5"/>
+    <w:basedOn w:val="Norml"/>
+    <w:next w:val="Norml"/>
+    <w:unhideWhenUsed/>
+    <w:rsid w:val="27963C86"/>
+    <w:pPr>
+      <w:spacing w:after="100"/>
+      <w:ind w:left="880"/>
+    </w:pPr>
+  </w:style>
+  <w:style w:type="paragraph" w:styleId="TOC6">
+    <w:uiPriority w:val="39"/>
+    <w:name w:val="toc 6"/>
+    <w:basedOn w:val="Norml"/>
+    <w:next w:val="Norml"/>
+    <w:unhideWhenUsed/>
+    <w:rsid w:val="27963C86"/>
+    <w:pPr>
+      <w:spacing w:after="100"/>
+      <w:ind w:left="1100"/>
+    </w:pPr>
+  </w:style>
+  <w:style w:type="paragraph" w:styleId="TOC7">
+    <w:uiPriority w:val="39"/>
+    <w:name w:val="toc 7"/>
+    <w:basedOn w:val="Norml"/>
+    <w:next w:val="Norml"/>
+    <w:unhideWhenUsed/>
+    <w:rsid w:val="27963C86"/>
+    <w:pPr>
+      <w:spacing w:after="100"/>
+      <w:ind w:left="1320"/>
+    </w:pPr>
+  </w:style>
+  <w:style w:type="paragraph" w:styleId="TOC8">
+    <w:uiPriority w:val="39"/>
+    <w:name w:val="toc 8"/>
+    <w:basedOn w:val="Norml"/>
+    <w:next w:val="Norml"/>
+    <w:unhideWhenUsed/>
+    <w:rsid w:val="27963C86"/>
+    <w:pPr>
+      <w:spacing w:after="100"/>
+      <w:ind w:left="1540"/>
+    </w:pPr>
+  </w:style>
+  <w:style w:type="paragraph" w:styleId="TOC9">
+    <w:uiPriority w:val="39"/>
+    <w:name w:val="toc 9"/>
+    <w:basedOn w:val="Norml"/>
+    <w:next w:val="Norml"/>
+    <w:unhideWhenUsed/>
+    <w:rsid w:val="27963C86"/>
+    <w:pPr>
+      <w:spacing w:after="100"/>
+      <w:ind w:left="1760"/>
+    </w:pPr>
+  </w:style>
+  <w:style w:type="paragraph" w:styleId="EndnoteText">
+    <w:uiPriority w:val="99"/>
+    <w:name w:val="endnote text"/>
+    <w:basedOn w:val="Norml"/>
+    <w:semiHidden/>
+    <w:unhideWhenUsed/>
+    <w:link w:val="EndnoteTextChar"/>
+    <w:rsid w:val="27963C86"/>
+    <w:rPr>
+      <w:sz w:val="20"/>
+      <w:szCs w:val="20"/>
+    </w:rPr>
+    <w:pPr>
+      <w:spacing w:after="0" w:line="240" w:lineRule="auto"/>
+    </w:pPr>
+  </w:style>
+  <w:style w:type="paragraph" w:styleId="FootnoteText">
+    <w:uiPriority w:val="99"/>
+    <w:name w:val="footnote text"/>
+    <w:basedOn w:val="Norml"/>
+    <w:semiHidden/>
+    <w:unhideWhenUsed/>
+    <w:link w:val="FootnoteTextChar"/>
+    <w:rsid w:val="27963C86"/>
+    <w:rPr>
+      <w:sz w:val="20"/>
+      <w:szCs w:val="20"/>
+    </w:rPr>
+    <w:pPr>
+      <w:spacing w:after="0" w:line="240" w:lineRule="auto"/>
     </w:pPr>
   </w:style>
 </w:styles>

</xml_diff>